<commit_message>
aggiornato es1 e update relazione es1
</commit_message>
<xml_diff>
--- a/relazioni/relazione_es1.docx
+++ b/relazioni/relazione_es1.docx
@@ -1,6 +1,6 @@
 
 <file path=word/document.xml><?xml version="1.0" encoding="utf-8"?>
-<w:document xmlns:r="http://schemas.openxmlformats.org/officeDocument/2006/relationships" xmlns:wp="http://schemas.openxmlformats.org/drawingml/2006/wordprocessingDrawing" xmlns:w="http://schemas.openxmlformats.org/wordprocessingml/2006/main" xmlns:w10="urn:schemas-microsoft-com:office:word" xmlns:w14="http://schemas.microsoft.com/office/word/2010/wordml" xmlns:wps="http://schemas.microsoft.com/office/word/2010/wordprocessingShape" xmlns:wpg="http://schemas.microsoft.com/office/word/2010/wordprocessingGroup" xmlns:mc="http://schemas.openxmlformats.org/markup-compatibility/2006" xmlns:v="urn:schemas-microsoft-com:vml" xmlns:o="urn:schemas-microsoft-com:office:office" xmlns:m="http://schemas.openxmlformats.org/officeDocument/2006/math" mc:Ignorable="w14">
+<w:document xmlns:wpc="http://schemas.microsoft.com/office/word/2010/wordprocessingCanvas" xmlns:mo="http://schemas.microsoft.com/office/mac/office/2008/main" xmlns:mc="http://schemas.openxmlformats.org/markup-compatibility/2006" xmlns:mv="urn:schemas-microsoft-com:mac:vml" xmlns:o="urn:schemas-microsoft-com:office:office" xmlns:r="http://schemas.openxmlformats.org/officeDocument/2006/relationships" xmlns:m="http://schemas.openxmlformats.org/officeDocument/2006/math" xmlns:v="urn:schemas-microsoft-com:vml" xmlns:wp14="http://schemas.microsoft.com/office/word/2010/wordprocessingDrawing" xmlns:wp="http://schemas.openxmlformats.org/drawingml/2006/wordprocessingDrawing" xmlns:w10="urn:schemas-microsoft-com:office:word" xmlns:w="http://schemas.openxmlformats.org/wordprocessingml/2006/main" xmlns:w14="http://schemas.microsoft.com/office/word/2010/wordml" xmlns:w15="http://schemas.microsoft.com/office/word/2012/wordml" xmlns:wpg="http://schemas.microsoft.com/office/word/2010/wordprocessingGroup" xmlns:wpi="http://schemas.microsoft.com/office/word/2010/wordprocessingInk" xmlns:wne="http://schemas.microsoft.com/office/word/2006/wordml" xmlns:wps="http://schemas.microsoft.com/office/word/2010/wordprocessingShape" mc:Ignorable="w14 w15 wp14">
   <w:body>
     <w:p>
       <w:pPr>
@@ -8,8 +8,8 @@
         <w:rPr>
           <w:b w:val="0"/>
           <w:bCs w:val="0"/>
-          <w:i w:val="1"/>
-          <w:iCs w:val="1"/>
+          <w:i/>
+          <w:iCs/>
           <w:color w:val="000000"/>
           <w:sz w:val="40"/>
           <w:szCs w:val="40"/>
@@ -22,8 +22,8 @@
         <w:rPr>
           <w:b w:val="0"/>
           <w:bCs w:val="0"/>
-          <w:i w:val="1"/>
-          <w:iCs w:val="1"/>
+          <w:i/>
+          <w:iCs/>
           <w:color w:val="000000"/>
           <w:sz w:val="42"/>
           <w:szCs w:val="42"/>
@@ -33,13 +33,11 @@
         <w:rPr>
           <w:b w:val="0"/>
           <w:bCs w:val="0"/>
-          <w:i w:val="1"/>
-          <w:iCs w:val="1"/>
+          <w:i/>
+          <w:iCs/>
           <w:color w:val="000000"/>
           <w:sz w:val="42"/>
           <w:szCs w:val="42"/>
-          <w:rtl w:val="0"/>
-          <w:lang w:val="it-IT"/>
         </w:rPr>
         <w:t>Relazione prima esercitazione - Web Intelligence</w:t>
       </w:r>
@@ -47,19 +45,15 @@
     <w:p>
       <w:pPr>
         <w:pStyle w:val="Oggetto"/>
-        <w:bidi w:val="0"/>
       </w:pPr>
     </w:p>
     <w:p>
       <w:pPr>
         <w:pStyle w:val="Corpo"/>
-        <w:bidi w:val="0"/>
       </w:pPr>
       <w:r>
         <w:rPr>
-          <w:rFonts w:cs="Arial Unicode MS" w:eastAsia="Arial Unicode MS"/>
-          <w:rtl w:val="0"/>
-          <w:lang w:val="it-IT"/>
+          <w:rFonts w:eastAsia="Arial Unicode MS" w:cs="Arial Unicode MS"/>
         </w:rPr>
         <w:t>Discipline scelte: SRPT, RANDOM, FIFO.</w:t>
       </w:r>
@@ -67,13 +61,10 @@
     <w:p>
       <w:pPr>
         <w:pStyle w:val="Corpo"/>
-        <w:bidi w:val="0"/>
       </w:pPr>
       <w:r>
         <w:rPr>
-          <w:rFonts w:cs="Arial Unicode MS" w:eastAsia="Arial Unicode MS"/>
-          <w:rtl w:val="0"/>
-          <w:lang w:val="it-IT"/>
+          <w:rFonts w:eastAsia="Arial Unicode MS" w:cs="Arial Unicode MS"/>
         </w:rPr>
         <w:t>Abbiamo sviluppato il simulatore prevedendo due tipologie di pacchetti:</w:t>
       </w:r>
@@ -85,292 +76,456 @@
           <w:ilvl w:val="0"/>
           <w:numId w:val="2"/>
         </w:numPr>
-        <w:bidi w:val="0"/>
       </w:pPr>
       <w:r>
         <w:rPr>
-          <w:rFonts w:cs="Arial Unicode MS" w:eastAsia="Arial Unicode MS"/>
-          <w:rtl w:val="0"/>
-          <w:lang w:val="it-IT"/>
+          <w:rFonts w:eastAsia="Arial Unicode MS" w:cs="Arial Unicode MS"/>
         </w:rPr>
-        <w:t>80% con dimensione 1024, 20% con dimensione 64                                        (coda M/(0.8*1024,0.2*64)/1)</w:t>
+        <w:t xml:space="preserve">80% con dimensione 1024, 20% con dimensione 64                                        (coda </w:t>
+      </w:r>
+      <w:r>
+        <w:rPr>
+          <w:rFonts w:eastAsia="Arial Unicode MS" w:cs="Arial Unicode MS"/>
+        </w:rPr>
+        <w:t>M/(0.8*1024,0.2*64)/1)</w:t>
       </w:r>
     </w:p>
     <w:p>
       <w:pPr>
         <w:pStyle w:val="Corpo"/>
-        <w:bidi w:val="0"/>
       </w:pPr>
       <w:r>
         <w:rPr>
-          <w:rFonts w:cs="Arial Unicode MS" w:eastAsia="Arial Unicode MS"/>
-          <w:rtl w:val="0"/>
-          <w:lang w:val="it-IT"/>
+          <w:rFonts w:eastAsia="Arial Unicode MS" w:cs="Arial Unicode MS"/>
         </w:rPr>
         <w:t>2)  pacchetti con dimensione che segue una distribuzione esponenziale</w:t>
       </w:r>
+      <w:r>
+        <w:rPr>
+          <w:rFonts w:eastAsia="Arial Unicode MS" w:cs="Arial Unicode MS"/>
+        </w:rPr>
+        <w:t xml:space="preserve"> (coda M/M/1)</w:t>
+      </w:r>
     </w:p>
     <w:p>
       <w:pPr>
         <w:pStyle w:val="Corpo"/>
-        <w:bidi w:val="0"/>
-      </w:pPr>
-      <w:r>
         <w:rPr>
-          <w:rFonts w:cs="Arial Unicode MS" w:eastAsia="Arial Unicode MS"/>
-          <w:rtl w:val="0"/>
-          <w:lang w:val="it-IT"/>
+          <w:rFonts w:eastAsia="Arial Unicode MS" w:cs="Arial Unicode MS"/>
+        </w:rPr>
+      </w:pPr>
+      <w:r>
+        <w:rPr>
+          <w:rFonts w:eastAsia="Arial Unicode MS" w:cs="Arial Unicode MS"/>
         </w:rPr>
         <w:t>La prima tipologia rispetto la seconda, ha lo scopo di simulare l</w:t>
       </w:r>
       <w:r>
         <w:rPr>
-          <w:rFonts w:cs="Arial Unicode MS" w:eastAsia="Arial Unicode MS" w:hint="default"/>
-          <w:rtl w:val="0"/>
-          <w:lang w:val="it-IT"/>
+          <w:rFonts w:eastAsia="Arial Unicode MS" w:cs="Arial Unicode MS"/>
         </w:rPr>
         <w:t>’</w:t>
       </w:r>
       <w:r>
         <w:rPr>
-          <w:rFonts w:cs="Arial Unicode MS" w:eastAsia="Arial Unicode MS"/>
-          <w:rtl w:val="0"/>
-          <w:lang w:val="it-IT"/>
+          <w:rFonts w:eastAsia="Arial Unicode MS" w:cs="Arial Unicode MS"/>
         </w:rPr>
-        <w:t>effettiva dimensione dei pacchetti in una rete Internet e quindi valutare quale siano gli effettivi vantaggi/svantaggi di una disciplina rispetto ad un</w:t>
+        <w:t>effettiva dimensione dei pacchetti in una rete Internet e quindi valutare quale siano gli effetti</w:t>
       </w:r>
       <w:r>
         <w:rPr>
-          <w:rFonts w:cs="Arial Unicode MS" w:eastAsia="Arial Unicode MS" w:hint="default"/>
-          <w:rtl w:val="0"/>
-          <w:lang w:val="it-IT"/>
+          <w:rFonts w:eastAsia="Arial Unicode MS" w:cs="Arial Unicode MS"/>
+        </w:rPr>
+        <w:t>vi vantaggi/svantaggi di una disciplina rispetto ad un</w:t>
+      </w:r>
+      <w:r>
+        <w:rPr>
+          <w:rFonts w:eastAsia="Arial Unicode MS" w:cs="Arial Unicode MS"/>
         </w:rPr>
         <w:t>’</w:t>
       </w:r>
       <w:r>
         <w:rPr>
-          <w:rFonts w:cs="Arial Unicode MS" w:eastAsia="Arial Unicode MS"/>
-          <w:rtl w:val="0"/>
-          <w:lang w:val="it-IT"/>
+          <w:rFonts w:eastAsia="Arial Unicode MS" w:cs="Arial Unicode MS"/>
         </w:rPr>
         <w:t>altra.</w:t>
       </w:r>
     </w:p>
     <w:p>
       <w:pPr>
-        <w:pStyle w:val="Intestazione"/>
-        <w:bidi w:val="0"/>
+        <w:pStyle w:val="Nessunaspaziatura"/>
       </w:pPr>
     </w:p>
     <w:p>
       <w:pPr>
         <w:pStyle w:val="Intestazione"/>
-        <w:bidi w:val="0"/>
-      </w:pPr>
-      <w:r>
         <w:rPr>
-          <w:rFonts w:cs="Arial Unicode MS" w:eastAsia="Arial Unicode MS"/>
-          <w:rtl w:val="0"/>
-          <w:lang w:val="it-IT"/>
+          <w:rFonts w:eastAsia="Arial Unicode MS" w:cs="Arial Unicode MS"/>
         </w:rPr>
-        <w:t>Throughput, Response Time e Waiting Time</w:t>
+      </w:pPr>
+      <w:r>
+        <w:rPr>
+          <w:rFonts w:eastAsia="Arial Unicode MS" w:cs="Arial Unicode MS"/>
+        </w:rPr>
+        <w:t>Utilizzo</w:t>
       </w:r>
     </w:p>
     <w:p>
       <w:pPr>
-        <w:pStyle w:val="Corpo 2"/>
-        <w:bidi w:val="0"/>
+        <w:pStyle w:val="Corpo2"/>
       </w:pPr>
     </w:p>
     <w:p>
       <w:pPr>
-        <w:pStyle w:val="Corpo 2"/>
-        <w:bidi w:val="0"/>
-      </w:pPr>
-      <w:r>
-        <w:rPr>
-          <w:rFonts w:cs="Arial Unicode MS" w:eastAsia="Arial Unicode MS"/>
-          <w:rtl w:val="0"/>
-          <w:lang w:val="it-IT"/>
-        </w:rPr>
-        <w:t xml:space="preserve">I </w:t>
+        <w:pStyle w:val="Corpo2"/>
+      </w:pPr>
+      <w:r>
+        <w:t>Abbia</w:t>
+      </w:r>
+      <w:r>
+        <w:t>mo rilevato un utilizzo molto simile per le tre discipline al variare di lamda.</w:t>
       </w:r>
     </w:p>
     <w:p>
       <w:pPr>
-        <w:pStyle w:val="Corpo 2"/>
-        <w:bidi w:val="0"/>
+        <w:pStyle w:val="Corpo2"/>
       </w:pPr>
     </w:p>
     <w:p>
       <w:pPr>
-        <w:pStyle w:val="Corpo 2"/>
-        <w:bidi w:val="0"/>
+        <w:pStyle w:val="Corpo2"/>
       </w:pPr>
       <w:r>
         <w:rPr>
-          <w:rFonts w:cs="Arial Unicode MS" w:eastAsia="Arial Unicode MS"/>
-          <w:rtl w:val="0"/>
-          <w:lang w:val="it-IT"/>
+          <w:noProof/>
         </w:rPr>
-        <w:t>Analizzando i risultatati osserviamo che al diminuire del Response Time di una disciplina  aumenta proporzionalmente anche il Throughput. Bisogna per</w:t>
-      </w:r>
-      <w:r>
-        <w:rPr>
-          <w:rFonts w:cs="Arial Unicode MS" w:eastAsia="Arial Unicode MS" w:hint="default"/>
-          <w:rtl w:val="0"/>
-          <w:lang w:val="it-IT"/>
-        </w:rPr>
-        <w:t xml:space="preserve">ò </w:t>
-      </w:r>
-      <w:r>
-        <w:rPr>
-          <w:rFonts w:cs="Arial Unicode MS" w:eastAsia="Arial Unicode MS"/>
-          <w:rtl w:val="0"/>
-          <w:lang w:val="it-IT"/>
-        </w:rPr>
-        <w:t>considerare che nella simulazione non vengono valutati i costi dovutoti all</w:t>
-      </w:r>
-      <w:r>
-        <w:rPr>
-          <w:rFonts w:cs="Arial Unicode MS" w:eastAsia="Arial Unicode MS" w:hint="default"/>
-          <w:rtl w:val="0"/>
-          <w:lang w:val="it-IT"/>
-        </w:rPr>
-        <w:t xml:space="preserve">’ </w:t>
-      </w:r>
-      <w:r>
-        <w:rPr>
-          <w:rFonts w:cs="Arial Unicode MS" w:eastAsia="Arial Unicode MS"/>
-          <w:rtl w:val="0"/>
-          <w:lang w:val="it-IT"/>
-        </w:rPr>
-        <w:t>overhead per discipline pi</w:t>
-      </w:r>
-      <w:r>
-        <w:rPr>
-          <w:rFonts w:cs="Arial Unicode MS" w:eastAsia="Arial Unicode MS" w:hint="default"/>
-          <w:rtl w:val="0"/>
-          <w:lang w:val="it-IT"/>
-        </w:rPr>
-        <w:t xml:space="preserve">ù </w:t>
-      </w:r>
-      <w:r>
-        <w:rPr>
-          <w:rFonts w:cs="Arial Unicode MS" w:eastAsia="Arial Unicode MS"/>
-          <w:rtl w:val="0"/>
-          <w:lang w:val="it-IT"/>
-        </w:rPr>
-        <w:t>complesse come SRPT dotate di prelazione.</w:t>
+        <w:drawing>
+          <wp:inline distT="0" distB="0" distL="0" distR="0" wp14:anchorId="5EBE6896" wp14:editId="49BF228D">
+            <wp:extent cx="5731510" cy="2856865"/>
+            <wp:effectExtent l="0" t="0" r="8890" b="13335"/>
+            <wp:docPr id="1" name="Grafico 1"/>
+            <wp:cNvGraphicFramePr/>
+            <a:graphic xmlns:a="http://schemas.openxmlformats.org/drawingml/2006/main">
+              <a:graphicData uri="http://schemas.openxmlformats.org/drawingml/2006/chart">
+                <c:chart xmlns:c="http://schemas.openxmlformats.org/drawingml/2006/chart" xmlns:r="http://schemas.openxmlformats.org/officeDocument/2006/relationships" r:id="rId7"/>
+              </a:graphicData>
+            </a:graphic>
+          </wp:inline>
+        </w:drawing>
       </w:r>
     </w:p>
     <w:p>
       <w:pPr>
-        <w:pStyle w:val="Corpo 2"/>
-        <w:bidi w:val="0"/>
-      </w:pPr>
-      <w:r>
+        <w:pStyle w:val="Intestazione"/>
         <w:rPr>
-          <w:rFonts w:cs="Arial Unicode MS" w:eastAsia="Arial Unicode MS"/>
-          <w:rtl w:val="0"/>
-          <w:lang w:val="it-IT"/>
+          <w:rFonts w:eastAsia="Arial Unicode MS" w:cs="Arial Unicode MS"/>
         </w:rPr>
-        <w:t xml:space="preserve">Allo stesso modo anche il Waiting Time </w:t>
-      </w:r>
-      <w:r>
-        <w:rPr>
-          <w:rFonts w:cs="Arial Unicode MS" w:eastAsia="Arial Unicode MS" w:hint="default"/>
-          <w:rtl w:val="0"/>
-          <w:lang w:val="it-IT"/>
-        </w:rPr>
-        <w:t xml:space="preserve">è </w:t>
-      </w:r>
-      <w:r>
-        <w:rPr>
-          <w:rFonts w:cs="Arial Unicode MS" w:eastAsia="Arial Unicode MS"/>
-          <w:rtl w:val="0"/>
-          <w:lang w:val="it-IT"/>
-        </w:rPr>
-        <w:t>inversamente proporzionale al Throughput,</w:t>
-      </w:r>
+      </w:pPr>
     </w:p>
     <w:p>
       <w:pPr>
-        <w:pStyle w:val="Corpo 2"/>
-        <w:bidi w:val="0"/>
+        <w:pStyle w:val="Intestazione"/>
+        <w:rPr>
+          <w:rFonts w:eastAsia="Arial Unicode MS" w:cs="Arial Unicode MS"/>
+        </w:rPr>
       </w:pPr>
     </w:p>
     <w:p>
       <w:pPr>
         <w:pStyle w:val="Intestazione"/>
-        <w:bidi w:val="0"/>
-      </w:pPr>
-      <w:r>
         <w:rPr>
-          <w:rFonts w:cs="Arial Unicode MS" w:eastAsia="Arial Unicode MS"/>
-          <w:rtl w:val="0"/>
-          <w:lang w:val="it-IT"/>
+          <w:rFonts w:eastAsia="Arial Unicode MS" w:cs="Arial Unicode MS"/>
+        </w:rPr>
+      </w:pPr>
+      <w:r>
+        <w:rPr>
+          <w:rFonts w:eastAsia="Arial Unicode MS" w:cs="Arial Unicode MS"/>
+        </w:rPr>
+        <w:t>Throughput</w:t>
+      </w:r>
+    </w:p>
+    <w:p>
+      <w:pPr>
+        <w:pStyle w:val="Corpo2"/>
+      </w:pPr>
+    </w:p>
+    <w:p>
+      <w:pPr>
+        <w:pStyle w:val="Corpo2"/>
+      </w:pPr>
+      <w:r>
+        <w:t xml:space="preserve">Abbiamo scelto di esaminare il </w:t>
+      </w:r>
+      <w:r>
+        <w:t>Throughput</w:t>
+      </w:r>
+      <w:r>
+        <w:t xml:space="preserve"> </w:t>
+      </w:r>
+      <w:r>
+        <w:t xml:space="preserve">sia dal punto di vista </w:t>
+      </w:r>
+      <w:r>
+        <w:t xml:space="preserve">del numero di job processati </w:t>
+      </w:r>
+      <w:r>
+        <w:t>per secondo (tps</w:t>
+      </w:r>
+      <w:r>
+        <w:t>)</w:t>
+      </w:r>
+      <w:r>
+        <w:t>, sia da quello della quantità di dati processati per secondo</w:t>
+      </w:r>
+      <w:r>
+        <w:t xml:space="preserve"> (Bps).</w:t>
+      </w:r>
+      <w:r>
+        <w:t xml:space="preserve"> </w:t>
+      </w:r>
+      <w:r>
+        <w:t>Questo per non trascurare nella valutazione delle performance la dimensione variabile dei job.</w:t>
+      </w:r>
+    </w:p>
+    <w:p>
+      <w:pPr>
+        <w:pStyle w:val="Corpo2"/>
+      </w:pPr>
+    </w:p>
+    <w:p>
+      <w:pPr>
+        <w:pStyle w:val="Intestazione"/>
+        <w:rPr>
+          <w:rFonts w:eastAsia="Arial Unicode MS" w:cs="Arial Unicode MS"/>
+          <w:sz w:val="28"/>
+          <w:szCs w:val="28"/>
+        </w:rPr>
+      </w:pPr>
+      <w:r>
+        <w:rPr>
+          <w:rFonts w:eastAsia="Arial Unicode MS" w:cs="Arial Unicode MS"/>
+          <w:sz w:val="28"/>
+          <w:szCs w:val="28"/>
+        </w:rPr>
+        <w:t>Throughput</w:t>
+      </w:r>
+      <w:r>
+        <w:rPr>
+          <w:rFonts w:eastAsia="Arial Unicode MS" w:cs="Arial Unicode MS"/>
+          <w:sz w:val="28"/>
+          <w:szCs w:val="28"/>
+        </w:rPr>
+        <w:t xml:space="preserve"> </w:t>
+      </w:r>
+      <w:r>
+        <w:rPr>
+          <w:rFonts w:eastAsia="Arial Unicode MS" w:cs="Arial Unicode MS"/>
+          <w:sz w:val="28"/>
+          <w:szCs w:val="28"/>
+        </w:rPr>
+        <w:t>in tps</w:t>
+      </w:r>
+    </w:p>
+    <w:p>
+      <w:pPr>
+        <w:pStyle w:val="Corpo2"/>
+      </w:pPr>
+    </w:p>
+    <w:p>
+      <w:pPr>
+        <w:pStyle w:val="Corpo2"/>
+      </w:pPr>
+    </w:p>
+    <w:p>
+      <w:pPr>
+        <w:pStyle w:val="Intestazione"/>
+        <w:rPr>
+          <w:rFonts w:eastAsia="Arial Unicode MS" w:cs="Arial Unicode MS"/>
+          <w:sz w:val="28"/>
+          <w:szCs w:val="28"/>
+        </w:rPr>
+      </w:pPr>
+      <w:r>
+        <w:rPr>
+          <w:rFonts w:eastAsia="Arial Unicode MS" w:cs="Arial Unicode MS"/>
+          <w:sz w:val="28"/>
+          <w:szCs w:val="28"/>
+        </w:rPr>
+        <w:t>Throughput</w:t>
+      </w:r>
+      <w:r>
+        <w:rPr>
+          <w:rFonts w:eastAsia="Arial Unicode MS" w:cs="Arial Unicode MS"/>
+          <w:sz w:val="28"/>
+          <w:szCs w:val="28"/>
+        </w:rPr>
+        <w:t xml:space="preserve"> </w:t>
+      </w:r>
+      <w:r>
+        <w:rPr>
+          <w:rFonts w:eastAsia="Arial Unicode MS" w:cs="Arial Unicode MS"/>
+          <w:sz w:val="28"/>
+          <w:szCs w:val="28"/>
+        </w:rPr>
+        <w:t>in B</w:t>
+      </w:r>
+      <w:bookmarkStart w:id="0" w:name="_GoBack"/>
+      <w:bookmarkEnd w:id="0"/>
+      <w:r>
+        <w:rPr>
+          <w:rFonts w:eastAsia="Arial Unicode MS" w:cs="Arial Unicode MS"/>
+          <w:sz w:val="28"/>
+          <w:szCs w:val="28"/>
+        </w:rPr>
+        <w:t>ps</w:t>
+      </w:r>
+    </w:p>
+    <w:p>
+      <w:pPr>
+        <w:pStyle w:val="Corpo2"/>
+      </w:pPr>
+    </w:p>
+    <w:p>
+      <w:pPr>
+        <w:pStyle w:val="Corpo2"/>
+      </w:pPr>
+    </w:p>
+    <w:p>
+      <w:pPr>
+        <w:pStyle w:val="Corpo2"/>
+      </w:pPr>
+    </w:p>
+    <w:p>
+      <w:pPr>
+        <w:pStyle w:val="Corpo2"/>
+      </w:pPr>
+    </w:p>
+    <w:p>
+      <w:pPr>
+        <w:pStyle w:val="Corpo2"/>
+      </w:pPr>
+    </w:p>
+    <w:p>
+      <w:pPr>
+        <w:pStyle w:val="Intestazione"/>
+        <w:rPr>
+          <w:rFonts w:eastAsia="Arial Unicode MS" w:cs="Arial Unicode MS"/>
+        </w:rPr>
+      </w:pPr>
+    </w:p>
+    <w:p>
+      <w:pPr>
+        <w:pStyle w:val="Intestazione"/>
+      </w:pPr>
+      <w:r>
+        <w:rPr>
+          <w:rFonts w:eastAsia="Arial Unicode MS" w:cs="Arial Unicode MS"/>
+        </w:rPr>
+        <w:t xml:space="preserve"> Response Time e Waiting Time</w:t>
+      </w:r>
+    </w:p>
+    <w:p>
+      <w:pPr>
+        <w:pStyle w:val="Corpo2"/>
+      </w:pPr>
+    </w:p>
+    <w:p>
+      <w:pPr>
+        <w:pStyle w:val="Corpo2"/>
+      </w:pPr>
+    </w:p>
+    <w:p>
+      <w:pPr>
+        <w:pStyle w:val="Intestazione"/>
+      </w:pPr>
+      <w:r>
+        <w:rPr>
+          <w:rFonts w:eastAsia="Arial Unicode MS" w:cs="Arial Unicode MS"/>
         </w:rPr>
         <w:t>Crescita del buffer</w:t>
       </w:r>
     </w:p>
     <w:sectPr>
-      <w:headerReference w:type="default" r:id="rId4"/>
-      <w:footerReference w:type="default" r:id="rId5"/>
-      <w:pgSz w:w="11906" w:h="16838" w:orient="portrait"/>
-      <w:pgMar w:top="1598" w:right="1440" w:bottom="1440" w:left="1440" w:header="1195" w:footer="864"/>
-      <w:bidi w:val="0"/>
+      <w:headerReference w:type="default" r:id="rId8"/>
+      <w:footerReference w:type="default" r:id="rId9"/>
+      <w:pgSz w:w="11906" w:h="16838"/>
+      <w:pgMar w:top="1598" w:right="1440" w:bottom="1440" w:left="1440" w:header="1195" w:footer="864" w:gutter="0"/>
+      <w:cols w:space="720"/>
     </w:sectPr>
   </w:body>
 </w:document>
 </file>
 
+<file path=word/endnotes.xml><?xml version="1.0" encoding="utf-8"?>
+<w:endnotes xmlns:wpc="http://schemas.microsoft.com/office/word/2010/wordprocessingCanvas" xmlns:mo="http://schemas.microsoft.com/office/mac/office/2008/main" xmlns:mc="http://schemas.openxmlformats.org/markup-compatibility/2006" xmlns:mv="urn:schemas-microsoft-com:mac:vml" xmlns:o="urn:schemas-microsoft-com:office:office" xmlns:r="http://schemas.openxmlformats.org/officeDocument/2006/relationships" xmlns:m="http://schemas.openxmlformats.org/officeDocument/2006/math" xmlns:v="urn:schemas-microsoft-com:vml" xmlns:wp14="http://schemas.microsoft.com/office/word/2010/wordprocessingDrawing" xmlns:wp="http://schemas.openxmlformats.org/drawingml/2006/wordprocessingDrawing" xmlns:w10="urn:schemas-microsoft-com:office:word" xmlns:w="http://schemas.openxmlformats.org/wordprocessingml/2006/main" xmlns:w14="http://schemas.microsoft.com/office/word/2010/wordml" xmlns:w15="http://schemas.microsoft.com/office/word/2012/wordml" xmlns:wpg="http://schemas.microsoft.com/office/word/2010/wordprocessingGroup" xmlns:wpi="http://schemas.microsoft.com/office/word/2010/wordprocessingInk" xmlns:wne="http://schemas.microsoft.com/office/word/2006/wordml" xmlns:wps="http://schemas.microsoft.com/office/word/2010/wordprocessingShape" mc:Ignorable="w14 w15 wp14">
+  <w:endnote w:type="separator" w:id="-1">
+    <w:p>
+      <w:r>
+        <w:separator/>
+      </w:r>
+    </w:p>
+  </w:endnote>
+  <w:endnote w:type="continuationSeparator" w:id="0">
+    <w:p>
+      <w:r>
+        <w:continuationSeparator/>
+      </w:r>
+    </w:p>
+  </w:endnote>
+</w:endnotes>
+</file>
+
 <file path=word/footer1.xml><?xml version="1.0" encoding="utf-8"?>
-<w:ftr xmlns:r="http://schemas.openxmlformats.org/officeDocument/2006/relationships" xmlns:wp="http://schemas.openxmlformats.org/drawingml/2006/wordprocessingDrawing" xmlns:w="http://schemas.openxmlformats.org/wordprocessingml/2006/main" xmlns:w10="urn:schemas-microsoft-com:office:word" xmlns:w14="http://schemas.microsoft.com/office/word/2010/wordml" xmlns:wps="http://schemas.microsoft.com/office/word/2010/wordprocessingShape" xmlns:wpg="http://schemas.microsoft.com/office/word/2010/wordprocessingGroup" xmlns:mc="http://schemas.openxmlformats.org/markup-compatibility/2006" xmlns:v="urn:schemas-microsoft-com:vml" xmlns:o="urn:schemas-microsoft-com:office:office" xmlns:m="http://schemas.openxmlformats.org/officeDocument/2006/math" mc:Ignorable="w14">
+<w:ftr xmlns:wpc="http://schemas.microsoft.com/office/word/2010/wordprocessingCanvas" xmlns:mo="http://schemas.microsoft.com/office/mac/office/2008/main" xmlns:mc="http://schemas.openxmlformats.org/markup-compatibility/2006" xmlns:mv="urn:schemas-microsoft-com:mac:vml" xmlns:o="urn:schemas-microsoft-com:office:office" xmlns:r="http://schemas.openxmlformats.org/officeDocument/2006/relationships" xmlns:m="http://schemas.openxmlformats.org/officeDocument/2006/math" xmlns:v="urn:schemas-microsoft-com:vml" xmlns:wp14="http://schemas.microsoft.com/office/word/2010/wordprocessingDrawing" xmlns:wp="http://schemas.openxmlformats.org/drawingml/2006/wordprocessingDrawing" xmlns:w10="urn:schemas-microsoft-com:office:word" xmlns:w="http://schemas.openxmlformats.org/wordprocessingml/2006/main" xmlns:w14="http://schemas.microsoft.com/office/word/2010/wordml" xmlns:w15="http://schemas.microsoft.com/office/word/2012/wordml" xmlns:wpg="http://schemas.microsoft.com/office/word/2010/wordprocessingGroup" xmlns:wpi="http://schemas.microsoft.com/office/word/2010/wordprocessingInk" xmlns:wne="http://schemas.microsoft.com/office/word/2006/wordml" xmlns:wps="http://schemas.microsoft.com/office/word/2010/wordprocessingShape" mc:Ignorable="w14 w15 wp14">
   <w:p>
     <w:pPr>
-      <w:pStyle w:val="Intestazione e piè di pagina"/>
+      <w:pStyle w:val="Intestazioneepidipagina"/>
       <w:tabs>
+        <w:tab w:val="clear" w:pos="9020"/>
         <w:tab w:val="center" w:pos="4513"/>
         <w:tab w:val="right" w:pos="9026"/>
-        <w:tab w:val="clear" w:pos="9020"/>
       </w:tabs>
-      <w:jc w:val="left"/>
     </w:pPr>
     <w:r>
       <w:rPr>
-        <w:i w:val="1"/>
-        <w:iCs w:val="1"/>
+        <w:i/>
+        <w:iCs/>
         <w:sz w:val="22"/>
         <w:szCs w:val="22"/>
       </w:rPr>
       <w:tab/>
+    </w:r>
+    <w:r>
+      <w:rPr>
+        <w:i/>
+        <w:iCs/>
+        <w:sz w:val="22"/>
+        <w:szCs w:val="22"/>
+      </w:rPr>
       <w:tab/>
     </w:r>
     <w:r>
       <w:rPr>
-        <w:i w:val="1"/>
-        <w:iCs w:val="1"/>
+        <w:i/>
+        <w:iCs/>
         <w:sz w:val="22"/>
         <w:szCs w:val="22"/>
-        <w:rtl w:val="0"/>
-        <w:lang w:val="it-IT"/>
       </w:rPr>
       <w:t xml:space="preserve">Pagina </w:t>
     </w:r>
     <w:r>
       <w:rPr>
-        <w:i w:val="1"/>
-        <w:iCs w:val="1"/>
+        <w:i/>
+        <w:iCs/>
         <w:sz w:val="22"/>
         <w:szCs w:val="22"/>
       </w:rPr>
-      <w:fldChar w:fldCharType="begin" w:fldLock="0"/>
+      <w:fldChar w:fldCharType="begin"/>
     </w:r>
     <w:r>
       <w:rPr>
-        <w:i w:val="1"/>
-        <w:iCs w:val="1"/>
+        <w:i/>
+        <w:iCs/>
         <w:sz w:val="22"/>
         <w:szCs w:val="22"/>
       </w:rPr>
@@ -378,55 +533,54 @@
     </w:r>
     <w:r>
       <w:rPr>
-        <w:i w:val="1"/>
-        <w:iCs w:val="1"/>
+        <w:i/>
+        <w:iCs/>
         <w:sz w:val="22"/>
         <w:szCs w:val="22"/>
       </w:rPr>
-      <w:fldChar w:fldCharType="separate" w:fldLock="0"/>
+      <w:fldChar w:fldCharType="separate"/>
     </w:r>
     <w:r>
       <w:rPr>
-        <w:i w:val="1"/>
-        <w:iCs w:val="1"/>
+        <w:i/>
+        <w:iCs/>
+        <w:noProof/>
         <w:sz w:val="22"/>
         <w:szCs w:val="22"/>
       </w:rPr>
-      <w:t>1</w:t>
+      <w:t>2</w:t>
     </w:r>
     <w:r>
       <w:rPr>
-        <w:i w:val="1"/>
-        <w:iCs w:val="1"/>
+        <w:i/>
+        <w:iCs/>
         <w:sz w:val="22"/>
         <w:szCs w:val="22"/>
       </w:rPr>
-      <w:fldChar w:fldCharType="end" w:fldLock="0"/>
+      <w:fldChar w:fldCharType="end"/>
     </w:r>
     <w:r>
       <w:rPr>
-        <w:i w:val="1"/>
-        <w:iCs w:val="1"/>
+        <w:i/>
+        <w:iCs/>
         <w:sz w:val="22"/>
         <w:szCs w:val="22"/>
-        <w:rtl w:val="0"/>
-        <w:lang w:val="it-IT"/>
       </w:rPr>
       <w:t xml:space="preserve"> di </w:t>
     </w:r>
     <w:r>
       <w:rPr>
-        <w:i w:val="1"/>
-        <w:iCs w:val="1"/>
+        <w:i/>
+        <w:iCs/>
         <w:sz w:val="22"/>
         <w:szCs w:val="22"/>
       </w:rPr>
-      <w:fldChar w:fldCharType="begin" w:fldLock="0"/>
+      <w:fldChar w:fldCharType="begin"/>
     </w:r>
     <w:r>
       <w:rPr>
-        <w:i w:val="1"/>
-        <w:iCs w:val="1"/>
+        <w:i/>
+        <w:iCs/>
         <w:sz w:val="22"/>
         <w:szCs w:val="22"/>
       </w:rPr>
@@ -434,81 +588,106 @@
     </w:r>
     <w:r>
       <w:rPr>
-        <w:i w:val="1"/>
-        <w:iCs w:val="1"/>
+        <w:i/>
+        <w:iCs/>
         <w:sz w:val="22"/>
         <w:szCs w:val="22"/>
       </w:rPr>
-      <w:fldChar w:fldCharType="separate" w:fldLock="0"/>
+      <w:fldChar w:fldCharType="separate"/>
     </w:r>
     <w:r>
       <w:rPr>
-        <w:i w:val="1"/>
-        <w:iCs w:val="1"/>
+        <w:i/>
+        <w:iCs/>
+        <w:noProof/>
         <w:sz w:val="22"/>
         <w:szCs w:val="22"/>
       </w:rPr>
-      <w:t>1</w:t>
+      <w:t>2</w:t>
     </w:r>
     <w:r>
       <w:rPr>
-        <w:i w:val="1"/>
-        <w:iCs w:val="1"/>
+        <w:i/>
+        <w:iCs/>
         <w:sz w:val="22"/>
         <w:szCs w:val="22"/>
       </w:rPr>
-      <w:fldChar w:fldCharType="end" w:fldLock="0"/>
+      <w:fldChar w:fldCharType="end"/>
     </w:r>
   </w:p>
 </w:ftr>
 </file>
 
+<file path=word/footnotes.xml><?xml version="1.0" encoding="utf-8"?>
+<w:footnotes xmlns:wpc="http://schemas.microsoft.com/office/word/2010/wordprocessingCanvas" xmlns:mo="http://schemas.microsoft.com/office/mac/office/2008/main" xmlns:mc="http://schemas.openxmlformats.org/markup-compatibility/2006" xmlns:mv="urn:schemas-microsoft-com:mac:vml" xmlns:o="urn:schemas-microsoft-com:office:office" xmlns:r="http://schemas.openxmlformats.org/officeDocument/2006/relationships" xmlns:m="http://schemas.openxmlformats.org/officeDocument/2006/math" xmlns:v="urn:schemas-microsoft-com:vml" xmlns:wp14="http://schemas.microsoft.com/office/word/2010/wordprocessingDrawing" xmlns:wp="http://schemas.openxmlformats.org/drawingml/2006/wordprocessingDrawing" xmlns:w10="urn:schemas-microsoft-com:office:word" xmlns:w="http://schemas.openxmlformats.org/wordprocessingml/2006/main" xmlns:w14="http://schemas.microsoft.com/office/word/2010/wordml" xmlns:w15="http://schemas.microsoft.com/office/word/2012/wordml" xmlns:wpg="http://schemas.microsoft.com/office/word/2010/wordprocessingGroup" xmlns:wpi="http://schemas.microsoft.com/office/word/2010/wordprocessingInk" xmlns:wne="http://schemas.microsoft.com/office/word/2006/wordml" xmlns:wps="http://schemas.microsoft.com/office/word/2010/wordprocessingShape" mc:Ignorable="w14 w15 wp14">
+  <w:footnote w:type="separator" w:id="-1">
+    <w:p>
+      <w:r>
+        <w:separator/>
+      </w:r>
+    </w:p>
+  </w:footnote>
+  <w:footnote w:type="continuationSeparator" w:id="0">
+    <w:p>
+      <w:r>
+        <w:continuationSeparator/>
+      </w:r>
+    </w:p>
+  </w:footnote>
+</w:footnotes>
+</file>
+
 <file path=word/header1.xml><?xml version="1.0" encoding="utf-8"?>
-<w:hdr xmlns:r="http://schemas.openxmlformats.org/officeDocument/2006/relationships" xmlns:wp="http://schemas.openxmlformats.org/drawingml/2006/wordprocessingDrawing" xmlns:w="http://schemas.openxmlformats.org/wordprocessingml/2006/main" xmlns:w10="urn:schemas-microsoft-com:office:word" xmlns:w14="http://schemas.microsoft.com/office/word/2010/wordml" xmlns:wps="http://schemas.microsoft.com/office/word/2010/wordprocessingShape" xmlns:wpg="http://schemas.microsoft.com/office/word/2010/wordprocessingGroup" xmlns:mc="http://schemas.openxmlformats.org/markup-compatibility/2006" xmlns:v="urn:schemas-microsoft-com:vml" xmlns:o="urn:schemas-microsoft-com:office:office" xmlns:m="http://schemas.openxmlformats.org/officeDocument/2006/math" mc:Ignorable="w14">
+<w:hdr xmlns:wpc="http://schemas.microsoft.com/office/word/2010/wordprocessingCanvas" xmlns:mo="http://schemas.microsoft.com/office/mac/office/2008/main" xmlns:mc="http://schemas.openxmlformats.org/markup-compatibility/2006" xmlns:mv="urn:schemas-microsoft-com:mac:vml" xmlns:o="urn:schemas-microsoft-com:office:office" xmlns:r="http://schemas.openxmlformats.org/officeDocument/2006/relationships" xmlns:m="http://schemas.openxmlformats.org/officeDocument/2006/math" xmlns:v="urn:schemas-microsoft-com:vml" xmlns:wp14="http://schemas.microsoft.com/office/word/2010/wordprocessingDrawing" xmlns:wp="http://schemas.openxmlformats.org/drawingml/2006/wordprocessingDrawing" xmlns:w10="urn:schemas-microsoft-com:office:word" xmlns:w="http://schemas.openxmlformats.org/wordprocessingml/2006/main" xmlns:w14="http://schemas.microsoft.com/office/word/2010/wordml" xmlns:w15="http://schemas.microsoft.com/office/word/2012/wordml" xmlns:wpg="http://schemas.microsoft.com/office/word/2010/wordprocessingGroup" xmlns:wpi="http://schemas.microsoft.com/office/word/2010/wordprocessingInk" xmlns:wne="http://schemas.microsoft.com/office/word/2006/wordml" xmlns:wps="http://schemas.microsoft.com/office/word/2010/wordprocessingShape" mc:Ignorable="w14 w15 wp14">
   <w:p>
     <w:pPr>
-      <w:pStyle w:val="Intestazione e piè di pagina"/>
+      <w:pStyle w:val="Intestazioneepidipagina"/>
       <w:tabs>
+        <w:tab w:val="clear" w:pos="9020"/>
         <w:tab w:val="center" w:pos="4513"/>
         <w:tab w:val="right" w:pos="9026"/>
-        <w:tab w:val="clear" w:pos="9020"/>
       </w:tabs>
-      <w:jc w:val="left"/>
     </w:pPr>
     <w:r>
       <w:rPr>
-        <w:i w:val="1"/>
-        <w:iCs w:val="1"/>
+        <w:i/>
+        <w:iCs/>
         <w:sz w:val="22"/>
         <w:szCs w:val="22"/>
-        <w:rtl w:val="0"/>
-        <w:lang w:val="it-IT"/>
       </w:rPr>
       <w:t>Filippo Maganza, Alessio Del Conte</w:t>
     </w:r>
     <w:r>
       <w:rPr>
-        <w:i w:val="1"/>
-        <w:iCs w:val="1"/>
+        <w:i/>
+        <w:iCs/>
         <w:sz w:val="22"/>
         <w:szCs w:val="22"/>
       </w:rPr>
       <w:tab/>
+    </w:r>
+    <w:r>
+      <w:rPr>
+        <w:i/>
+        <w:iCs/>
+        <w:sz w:val="22"/>
+        <w:szCs w:val="22"/>
+      </w:rPr>
       <w:tab/>
     </w:r>
     <w:r>
       <w:rPr>
-        <w:i w:val="1"/>
-        <w:iCs w:val="1"/>
+        <w:i/>
+        <w:iCs/>
         <w:sz w:val="22"/>
         <w:szCs w:val="22"/>
       </w:rPr>
-      <w:fldChar w:fldCharType="begin" w:fldLock="0"/>
+      <w:fldChar w:fldCharType="begin" w:fldLock="1"/>
     </w:r>
     <w:r>
       <w:rPr>
-        <w:i w:val="1"/>
-        <w:iCs w:val="1"/>
+        <w:i/>
+        <w:iCs/>
         <w:sz w:val="22"/>
         <w:szCs w:val="22"/>
       </w:rPr>
@@ -516,50 +695,51 @@
     </w:r>
     <w:r>
       <w:rPr>
-        <w:i w:val="1"/>
-        <w:iCs w:val="1"/>
+        <w:i/>
+        <w:iCs/>
         <w:sz w:val="22"/>
         <w:szCs w:val="22"/>
       </w:rPr>
-      <w:fldChar w:fldCharType="separate" w:fldLock="0"/>
+      <w:fldChar w:fldCharType="separate"/>
     </w:r>
     <w:r>
       <w:rPr>
-        <w:i w:val="1"/>
-        <w:iCs w:val="1"/>
+        <w:i/>
+        <w:iCs/>
         <w:sz w:val="22"/>
         <w:szCs w:val="22"/>
-        <w:rtl w:val="0"/>
-        <w:lang w:val="it-IT"/>
       </w:rPr>
       <w:t>venerdì 17 novembre 2017</w:t>
     </w:r>
     <w:r>
       <w:rPr>
-        <w:i w:val="1"/>
-        <w:iCs w:val="1"/>
+        <w:i/>
+        <w:iCs/>
         <w:sz w:val="22"/>
         <w:szCs w:val="22"/>
       </w:rPr>
-      <w:fldChar w:fldCharType="end" w:fldLock="1"/>
+      <w:fldChar w:fldCharType="end"/>
     </w:r>
   </w:p>
 </w:hdr>
 </file>
 
 <file path=word/numbering.xml><?xml version="1.0" encoding="utf-8"?>
-<w:numbering xmlns:w="http://schemas.openxmlformats.org/wordprocessingml/2006/main" xmlns:wp="http://schemas.openxmlformats.org/drawingml/2006/wordprocessingDrawing" xmlns:w14="http://schemas.microsoft.com/office/word/2010/wordml" xmlns:r="http://schemas.openxmlformats.org/officeDocument/2006/relationships" xmlns:v="urn:schemas-microsoft-com:vml" xmlns:o="urn:schemas-microsoft-com:office:office">
+<w:numbering xmlns:wpc="http://schemas.microsoft.com/office/word/2010/wordprocessingCanvas" xmlns:mo="http://schemas.microsoft.com/office/mac/office/2008/main" xmlns:mc="http://schemas.openxmlformats.org/markup-compatibility/2006" xmlns:mv="urn:schemas-microsoft-com:mac:vml" xmlns:o="urn:schemas-microsoft-com:office:office" xmlns:r="http://schemas.openxmlformats.org/officeDocument/2006/relationships" xmlns:m="http://schemas.openxmlformats.org/officeDocument/2006/math" xmlns:v="urn:schemas-microsoft-com:vml" xmlns:wp14="http://schemas.microsoft.com/office/word/2010/wordprocessingDrawing" xmlns:wp="http://schemas.openxmlformats.org/drawingml/2006/wordprocessingDrawing" xmlns:w10="urn:schemas-microsoft-com:office:word" xmlns:w="http://schemas.openxmlformats.org/wordprocessingml/2006/main" xmlns:w14="http://schemas.microsoft.com/office/word/2010/wordml" xmlns:w15="http://schemas.microsoft.com/office/word/2012/wordml" xmlns:wpg="http://schemas.microsoft.com/office/word/2010/wordprocessingGroup" xmlns:wpi="http://schemas.microsoft.com/office/word/2010/wordprocessingInk" xmlns:wne="http://schemas.microsoft.com/office/word/2006/wordml" xmlns:wps="http://schemas.microsoft.com/office/word/2010/wordprocessingShape" mc:Ignorable="w14 w15 wp14">
   <w:abstractNum w:abstractNumId="0">
+    <w:nsid w:val="1A9A3EEB"/>
     <w:multiLevelType w:val="hybridMultilevel"/>
-    <w:numStyleLink w:val="Con lettere"/>
+    <w:tmpl w:val="CBDC62E6"/>
+    <w:numStyleLink w:val="Conlettere"/>
   </w:abstractNum>
   <w:abstractNum w:abstractNumId="1">
+    <w:nsid w:val="48AB02C1"/>
     <w:multiLevelType w:val="hybridMultilevel"/>
-    <w:styleLink w:val="Con lettere"/>
-    <w:lvl w:ilvl="0">
+    <w:tmpl w:val="CBDC62E6"/>
+    <w:styleLink w:val="Conlettere"/>
+    <w:lvl w:ilvl="0" w:tplc="8298623E">
       <w:start w:val="1"/>
       <w:numFmt w:val="decimal"/>
-      <w:suff w:val="tab"/>
       <w:lvlText w:val="%1)"/>
       <w:lvlJc w:val="left"/>
       <w:pPr>
@@ -582,10 +762,9 @@
         <w:vertAlign w:val="baseline"/>
       </w:rPr>
     </w:lvl>
-    <w:lvl w:ilvl="1">
+    <w:lvl w:ilvl="1" w:tplc="66764C3C">
       <w:start w:val="1"/>
       <w:numFmt w:val="decimal"/>
-      <w:suff w:val="tab"/>
       <w:lvlText w:val="%2)"/>
       <w:lvlJc w:val="left"/>
       <w:pPr>
@@ -608,10 +787,9 @@
         <w:vertAlign w:val="baseline"/>
       </w:rPr>
     </w:lvl>
-    <w:lvl w:ilvl="2">
+    <w:lvl w:ilvl="2" w:tplc="EC24C10A">
       <w:start w:val="1"/>
       <w:numFmt w:val="decimal"/>
-      <w:suff w:val="tab"/>
       <w:lvlText w:val="%3)"/>
       <w:lvlJc w:val="left"/>
       <w:pPr>
@@ -634,10 +812,9 @@
         <w:vertAlign w:val="baseline"/>
       </w:rPr>
     </w:lvl>
-    <w:lvl w:ilvl="3">
+    <w:lvl w:ilvl="3" w:tplc="4672119C">
       <w:start w:val="1"/>
       <w:numFmt w:val="decimal"/>
-      <w:suff w:val="tab"/>
       <w:lvlText w:val="%4)"/>
       <w:lvlJc w:val="left"/>
       <w:pPr>
@@ -660,10 +837,9 @@
         <w:vertAlign w:val="baseline"/>
       </w:rPr>
     </w:lvl>
-    <w:lvl w:ilvl="4">
+    <w:lvl w:ilvl="4" w:tplc="E390C3CA">
       <w:start w:val="1"/>
       <w:numFmt w:val="decimal"/>
-      <w:suff w:val="tab"/>
       <w:lvlText w:val="%5)"/>
       <w:lvlJc w:val="left"/>
       <w:pPr>
@@ -686,10 +862,9 @@
         <w:vertAlign w:val="baseline"/>
       </w:rPr>
     </w:lvl>
-    <w:lvl w:ilvl="5">
+    <w:lvl w:ilvl="5" w:tplc="94142794">
       <w:start w:val="1"/>
       <w:numFmt w:val="decimal"/>
-      <w:suff w:val="tab"/>
       <w:lvlText w:val="%6)"/>
       <w:lvlJc w:val="left"/>
       <w:pPr>
@@ -712,10 +887,9 @@
         <w:vertAlign w:val="baseline"/>
       </w:rPr>
     </w:lvl>
-    <w:lvl w:ilvl="6">
+    <w:lvl w:ilvl="6" w:tplc="E4866F3A">
       <w:start w:val="1"/>
       <w:numFmt w:val="decimal"/>
-      <w:suff w:val="tab"/>
       <w:lvlText w:val="%7)"/>
       <w:lvlJc w:val="left"/>
       <w:pPr>
@@ -738,10 +912,9 @@
         <w:vertAlign w:val="baseline"/>
       </w:rPr>
     </w:lvl>
-    <w:lvl w:ilvl="7">
+    <w:lvl w:ilvl="7" w:tplc="72FA6E16">
       <w:start w:val="1"/>
       <w:numFmt w:val="decimal"/>
-      <w:suff w:val="tab"/>
       <w:lvlText w:val="%8)"/>
       <w:lvlJc w:val="left"/>
       <w:pPr>
@@ -764,10 +937,9 @@
         <w:vertAlign w:val="baseline"/>
       </w:rPr>
     </w:lvl>
-    <w:lvl w:ilvl="8">
+    <w:lvl w:ilvl="8" w:tplc="99DAC6BE">
       <w:start w:val="1"/>
       <w:numFmt w:val="decimal"/>
-      <w:suff w:val="tab"/>
       <w:lvlText w:val="%9)"/>
       <w:lvlJc w:val="left"/>
       <w:pPr>
@@ -801,48 +973,17 @@
 </file>
 
 <file path=word/styles.xml><?xml version="1.0" encoding="utf-8"?>
-<w:styles xmlns:w="http://schemas.openxmlformats.org/wordprocessingml/2006/main" xmlns:mc="http://schemas.openxmlformats.org/markup-compatibility/2006" xmlns:w14="http://schemas.microsoft.com/office/word/2010/wordml" mc:Ignorable="w14">
+<w:styles xmlns:mc="http://schemas.openxmlformats.org/markup-compatibility/2006" xmlns:r="http://schemas.openxmlformats.org/officeDocument/2006/relationships" xmlns:w="http://schemas.openxmlformats.org/wordprocessingml/2006/main" xmlns:w14="http://schemas.microsoft.com/office/word/2010/wordml" xmlns:w15="http://schemas.microsoft.com/office/word/2012/wordml" mc:Ignorable="w14 w15">
   <w:docDefaults>
     <w:rPrDefault>
       <w:rPr>
-        <w:rFonts w:ascii="Times New Roman" w:cs="Times New Roman" w:hAnsi="Times New Roman" w:eastAsia="Arial Unicode MS"/>
-        <w:b w:val="0"/>
-        <w:bCs w:val="0"/>
-        <w:i w:val="0"/>
-        <w:iCs w:val="0"/>
-        <w:caps w:val="0"/>
-        <w:smallCaps w:val="0"/>
-        <w:strike w:val="0"/>
-        <w:dstrike w:val="0"/>
-        <w:outline w:val="0"/>
-        <w:emboss w:val="0"/>
-        <w:imprint w:val="0"/>
-        <w:vanish w:val="0"/>
-        <w:color w:val="auto"/>
-        <w:spacing w:val="0"/>
-        <w:w w:val="100"/>
-        <w:kern w:val="0"/>
-        <w:position w:val="0"/>
-        <w:sz w:val="20"/>
-        <w:szCs w:val="20"/>
-        <w:u w:val="none" w:color="auto"/>
+        <w:rFonts w:ascii="Times New Roman" w:eastAsia="Arial Unicode MS" w:hAnsi="Times New Roman" w:cs="Times New Roman"/>
         <w:bdr w:val="nil"/>
-        <w:vertAlign w:val="baseline"/>
-        <w:lang/>
+        <w:lang w:val="it-IT" w:eastAsia="it-IT" w:bidi="ar-SA"/>
       </w:rPr>
     </w:rPrDefault>
     <w:pPrDefault>
       <w:pPr>
-        <w:keepNext w:val="0"/>
-        <w:keepLines w:val="0"/>
-        <w:pageBreakBefore w:val="0"/>
-        <w:framePr w:anchorLock="0" w:w="0" w:h="0" w:vSpace="0" w:hSpace="0" w:xAlign="left" w:y="0" w:hRule="exact" w:vAnchor="margin"/>
-        <w:widowControl w:val="1"/>
-        <w:numPr>
-          <w:ilvl w:val="0"/>
-          <w:numId w:val="0"/>
-        </w:numPr>
-        <w:suppressLineNumbers w:val="0"/>
         <w:pBdr>
           <w:top w:val="nil"/>
           <w:left w:val="nil"/>
@@ -851,258 +992,518 @@
           <w:between w:val="nil"/>
           <w:bar w:val="nil"/>
         </w:pBdr>
-        <w:shd w:val="clear" w:color="auto" w:fill="auto"/>
-        <w:suppressAutoHyphens w:val="0"/>
-        <w:spacing w:before="0" w:beforeAutospacing="0" w:after="0" w:afterAutospacing="0" w:line="240" w:lineRule="auto"/>
-        <w:ind w:left="0" w:right="0" w:firstLine="0"/>
-        <w:jc w:val="left"/>
-        <w:outlineLvl w:val="9"/>
       </w:pPr>
     </w:pPrDefault>
   </w:docDefaults>
-  <w:style w:type="paragraph" w:default="1" w:styleId="Normal">
+  <w:latentStyles w:defLockedState="0" w:defUIPriority="99" w:defSemiHidden="0" w:defUnhideWhenUsed="0" w:defQFormat="0" w:count="382">
+    <w:lsdException w:name="Normal" w:uiPriority="0" w:qFormat="1"/>
+    <w:lsdException w:name="heading 1" w:uiPriority="9" w:qFormat="1"/>
+    <w:lsdException w:name="heading 2" w:semiHidden="1" w:uiPriority="9" w:unhideWhenUsed="1" w:qFormat="1"/>
+    <w:lsdException w:name="heading 3" w:semiHidden="1" w:uiPriority="9" w:unhideWhenUsed="1" w:qFormat="1"/>
+    <w:lsdException w:name="heading 4" w:semiHidden="1" w:uiPriority="9" w:unhideWhenUsed="1" w:qFormat="1"/>
+    <w:lsdException w:name="heading 5" w:semiHidden="1" w:uiPriority="9" w:unhideWhenUsed="1" w:qFormat="1"/>
+    <w:lsdException w:name="heading 6" w:semiHidden="1" w:uiPriority="9" w:unhideWhenUsed="1" w:qFormat="1"/>
+    <w:lsdException w:name="heading 7" w:semiHidden="1" w:uiPriority="9" w:unhideWhenUsed="1" w:qFormat="1"/>
+    <w:lsdException w:name="heading 8" w:semiHidden="1" w:uiPriority="9" w:unhideWhenUsed="1" w:qFormat="1"/>
+    <w:lsdException w:name="heading 9" w:semiHidden="1" w:uiPriority="9" w:unhideWhenUsed="1" w:qFormat="1"/>
+    <w:lsdException w:name="index 1" w:semiHidden="1" w:unhideWhenUsed="1"/>
+    <w:lsdException w:name="index 2" w:semiHidden="1" w:unhideWhenUsed="1"/>
+    <w:lsdException w:name="index 3" w:semiHidden="1" w:unhideWhenUsed="1"/>
+    <w:lsdException w:name="index 4" w:semiHidden="1" w:unhideWhenUsed="1"/>
+    <w:lsdException w:name="index 5" w:semiHidden="1" w:unhideWhenUsed="1"/>
+    <w:lsdException w:name="index 6" w:semiHidden="1" w:unhideWhenUsed="1"/>
+    <w:lsdException w:name="index 7" w:semiHidden="1" w:unhideWhenUsed="1"/>
+    <w:lsdException w:name="index 8" w:semiHidden="1" w:unhideWhenUsed="1"/>
+    <w:lsdException w:name="index 9" w:semiHidden="1" w:unhideWhenUsed="1"/>
+    <w:lsdException w:name="toc 1" w:semiHidden="1" w:uiPriority="39" w:unhideWhenUsed="1"/>
+    <w:lsdException w:name="toc 2" w:semiHidden="1" w:uiPriority="39" w:unhideWhenUsed="1"/>
+    <w:lsdException w:name="toc 3" w:semiHidden="1" w:uiPriority="39" w:unhideWhenUsed="1"/>
+    <w:lsdException w:name="toc 4" w:semiHidden="1" w:uiPriority="39" w:unhideWhenUsed="1"/>
+    <w:lsdException w:name="toc 5" w:semiHidden="1" w:uiPriority="39" w:unhideWhenUsed="1"/>
+    <w:lsdException w:name="toc 6" w:semiHidden="1" w:uiPriority="39" w:unhideWhenUsed="1"/>
+    <w:lsdException w:name="toc 7" w:semiHidden="1" w:uiPriority="39" w:unhideWhenUsed="1"/>
+    <w:lsdException w:name="toc 8" w:semiHidden="1" w:uiPriority="39" w:unhideWhenUsed="1"/>
+    <w:lsdException w:name="toc 9" w:semiHidden="1" w:uiPriority="39" w:unhideWhenUsed="1"/>
+    <w:lsdException w:name="Normal Indent" w:semiHidden="1" w:unhideWhenUsed="1"/>
+    <w:lsdException w:name="footnote text" w:semiHidden="1" w:unhideWhenUsed="1"/>
+    <w:lsdException w:name="annotation text" w:semiHidden="1" w:unhideWhenUsed="1"/>
+    <w:lsdException w:name="header" w:semiHidden="1" w:unhideWhenUsed="1"/>
+    <w:lsdException w:name="footer" w:semiHidden="1" w:unhideWhenUsed="1"/>
+    <w:lsdException w:name="index heading" w:semiHidden="1" w:unhideWhenUsed="1"/>
+    <w:lsdException w:name="caption" w:semiHidden="1" w:uiPriority="35" w:unhideWhenUsed="1" w:qFormat="1"/>
+    <w:lsdException w:name="table of figures" w:semiHidden="1" w:unhideWhenUsed="1"/>
+    <w:lsdException w:name="envelope address" w:semiHidden="1" w:unhideWhenUsed="1"/>
+    <w:lsdException w:name="envelope return" w:semiHidden="1" w:unhideWhenUsed="1"/>
+    <w:lsdException w:name="footnote reference" w:semiHidden="1" w:unhideWhenUsed="1"/>
+    <w:lsdException w:name="annotation reference" w:semiHidden="1" w:unhideWhenUsed="1"/>
+    <w:lsdException w:name="line number" w:semiHidden="1" w:unhideWhenUsed="1"/>
+    <w:lsdException w:name="page number" w:semiHidden="1" w:unhideWhenUsed="1"/>
+    <w:lsdException w:name="endnote reference" w:semiHidden="1" w:unhideWhenUsed="1"/>
+    <w:lsdException w:name="endnote text" w:semiHidden="1" w:unhideWhenUsed="1"/>
+    <w:lsdException w:name="table of authorities" w:semiHidden="1" w:unhideWhenUsed="1"/>
+    <w:lsdException w:name="macro" w:semiHidden="1" w:unhideWhenUsed="1"/>
+    <w:lsdException w:name="toa heading" w:semiHidden="1" w:unhideWhenUsed="1"/>
+    <w:lsdException w:name="List" w:semiHidden="1" w:unhideWhenUsed="1"/>
+    <w:lsdException w:name="List Bullet" w:semiHidden="1" w:unhideWhenUsed="1"/>
+    <w:lsdException w:name="List Number" w:semiHidden="1" w:unhideWhenUsed="1"/>
+    <w:lsdException w:name="List 2" w:semiHidden="1" w:unhideWhenUsed="1"/>
+    <w:lsdException w:name="List 3" w:semiHidden="1" w:unhideWhenUsed="1"/>
+    <w:lsdException w:name="List 4" w:semiHidden="1" w:unhideWhenUsed="1"/>
+    <w:lsdException w:name="List 5" w:semiHidden="1" w:unhideWhenUsed="1"/>
+    <w:lsdException w:name="List Bullet 2" w:semiHidden="1" w:unhideWhenUsed="1"/>
+    <w:lsdException w:name="List Bullet 3" w:semiHidden="1" w:unhideWhenUsed="1"/>
+    <w:lsdException w:name="List Bullet 4" w:semiHidden="1" w:unhideWhenUsed="1"/>
+    <w:lsdException w:name="List Bullet 5" w:semiHidden="1" w:unhideWhenUsed="1"/>
+    <w:lsdException w:name="List Number 2" w:semiHidden="1" w:unhideWhenUsed="1"/>
+    <w:lsdException w:name="List Number 3" w:semiHidden="1" w:unhideWhenUsed="1"/>
+    <w:lsdException w:name="List Number 4" w:semiHidden="1" w:unhideWhenUsed="1"/>
+    <w:lsdException w:name="List Number 5" w:semiHidden="1" w:unhideWhenUsed="1"/>
+    <w:lsdException w:name="Title" w:uiPriority="10" w:qFormat="1"/>
+    <w:lsdException w:name="Closing" w:semiHidden="1" w:unhideWhenUsed="1"/>
+    <w:lsdException w:name="Signature" w:semiHidden="1" w:unhideWhenUsed="1"/>
+    <w:lsdException w:name="Default Paragraph Font" w:semiHidden="1" w:uiPriority="1" w:unhideWhenUsed="1"/>
+    <w:lsdException w:name="Body Text" w:semiHidden="1" w:unhideWhenUsed="1"/>
+    <w:lsdException w:name="Body Text Indent" w:semiHidden="1" w:unhideWhenUsed="1"/>
+    <w:lsdException w:name="List Continue" w:semiHidden="1" w:unhideWhenUsed="1"/>
+    <w:lsdException w:name="List Continue 2" w:semiHidden="1" w:unhideWhenUsed="1"/>
+    <w:lsdException w:name="List Continue 3" w:semiHidden="1" w:unhideWhenUsed="1"/>
+    <w:lsdException w:name="List Continue 4" w:semiHidden="1" w:unhideWhenUsed="1"/>
+    <w:lsdException w:name="List Continue 5" w:semiHidden="1" w:unhideWhenUsed="1"/>
+    <w:lsdException w:name="Message Header" w:semiHidden="1" w:unhideWhenUsed="1"/>
+    <w:lsdException w:name="Subtitle" w:uiPriority="11" w:qFormat="1"/>
+    <w:lsdException w:name="Salutation" w:semiHidden="1" w:unhideWhenUsed="1"/>
+    <w:lsdException w:name="Date" w:semiHidden="1" w:unhideWhenUsed="1"/>
+    <w:lsdException w:name="Body Text First Indent" w:semiHidden="1" w:unhideWhenUsed="1"/>
+    <w:lsdException w:name="Body Text First Indent 2" w:semiHidden="1" w:unhideWhenUsed="1"/>
+    <w:lsdException w:name="Note Heading" w:semiHidden="1" w:unhideWhenUsed="1"/>
+    <w:lsdException w:name="Body Text 2" w:semiHidden="1" w:unhideWhenUsed="1"/>
+    <w:lsdException w:name="Body Text 3" w:semiHidden="1" w:unhideWhenUsed="1"/>
+    <w:lsdException w:name="Body Text Indent 2" w:semiHidden="1" w:unhideWhenUsed="1"/>
+    <w:lsdException w:name="Body Text Indent 3" w:semiHidden="1" w:unhideWhenUsed="1"/>
+    <w:lsdException w:name="Block Text" w:semiHidden="1" w:unhideWhenUsed="1"/>
+    <w:lsdException w:name="Hyperlink" w:semiHidden="1" w:unhideWhenUsed="1"/>
+    <w:lsdException w:name="FollowedHyperlink" w:semiHidden="1" w:unhideWhenUsed="1"/>
+    <w:lsdException w:name="Strong" w:uiPriority="22" w:qFormat="1"/>
+    <w:lsdException w:name="Emphasis" w:uiPriority="20" w:qFormat="1"/>
+    <w:lsdException w:name="Document Map" w:semiHidden="1" w:unhideWhenUsed="1"/>
+    <w:lsdException w:name="Plain Text" w:semiHidden="1" w:unhideWhenUsed="1"/>
+    <w:lsdException w:name="E-mail Signature" w:semiHidden="1" w:unhideWhenUsed="1"/>
+    <w:lsdException w:name="HTML Top of Form" w:semiHidden="1" w:unhideWhenUsed="1"/>
+    <w:lsdException w:name="HTML Bottom of Form" w:semiHidden="1" w:unhideWhenUsed="1"/>
+    <w:lsdException w:name="Normal (Web)" w:semiHidden="1" w:unhideWhenUsed="1"/>
+    <w:lsdException w:name="HTML Acronym" w:semiHidden="1" w:unhideWhenUsed="1"/>
+    <w:lsdException w:name="HTML Address" w:semiHidden="1" w:unhideWhenUsed="1"/>
+    <w:lsdException w:name="HTML Cite" w:semiHidden="1" w:unhideWhenUsed="1"/>
+    <w:lsdException w:name="HTML Code" w:semiHidden="1" w:unhideWhenUsed="1"/>
+    <w:lsdException w:name="HTML Definition" w:semiHidden="1" w:unhideWhenUsed="1"/>
+    <w:lsdException w:name="HTML Keyboard" w:semiHidden="1" w:unhideWhenUsed="1"/>
+    <w:lsdException w:name="HTML Preformatted" w:semiHidden="1" w:unhideWhenUsed="1"/>
+    <w:lsdException w:name="HTML Sample" w:semiHidden="1" w:unhideWhenUsed="1"/>
+    <w:lsdException w:name="HTML Typewriter" w:semiHidden="1" w:unhideWhenUsed="1"/>
+    <w:lsdException w:name="HTML Variable" w:semiHidden="1" w:unhideWhenUsed="1"/>
+    <w:lsdException w:name="Normal Table" w:semiHidden="1" w:unhideWhenUsed="1"/>
+    <w:lsdException w:name="annotation subject" w:semiHidden="1" w:unhideWhenUsed="1"/>
+    <w:lsdException w:name="No List" w:semiHidden="1" w:unhideWhenUsed="1"/>
+    <w:lsdException w:name="Outline List 1" w:semiHidden="1" w:unhideWhenUsed="1"/>
+    <w:lsdException w:name="Outline List 2" w:semiHidden="1" w:unhideWhenUsed="1"/>
+    <w:lsdException w:name="Outline List 3" w:semiHidden="1" w:unhideWhenUsed="1"/>
+    <w:lsdException w:name="Table Simple 1" w:semiHidden="1" w:unhideWhenUsed="1"/>
+    <w:lsdException w:name="Table Simple 2" w:semiHidden="1" w:unhideWhenUsed="1"/>
+    <w:lsdException w:name="Table Simple 3" w:semiHidden="1" w:unhideWhenUsed="1"/>
+    <w:lsdException w:name="Table Classic 1" w:semiHidden="1" w:unhideWhenUsed="1"/>
+    <w:lsdException w:name="Table Classic 2" w:semiHidden="1" w:unhideWhenUsed="1"/>
+    <w:lsdException w:name="Table Classic 3" w:semiHidden="1" w:unhideWhenUsed="1"/>
+    <w:lsdException w:name="Table Classic 4" w:semiHidden="1" w:unhideWhenUsed="1"/>
+    <w:lsdException w:name="Table Colorful 1" w:semiHidden="1" w:unhideWhenUsed="1"/>
+    <w:lsdException w:name="Table Colorful 2" w:semiHidden="1" w:unhideWhenUsed="1"/>
+    <w:lsdException w:name="Table Colorful 3" w:semiHidden="1" w:unhideWhenUsed="1"/>
+    <w:lsdException w:name="Table Columns 1" w:semiHidden="1" w:unhideWhenUsed="1"/>
+    <w:lsdException w:name="Table Columns 2" w:semiHidden="1" w:unhideWhenUsed="1"/>
+    <w:lsdException w:name="Table Columns 3" w:semiHidden="1" w:unhideWhenUsed="1"/>
+    <w:lsdException w:name="Table Columns 4" w:semiHidden="1" w:unhideWhenUsed="1"/>
+    <w:lsdException w:name="Table Columns 5" w:semiHidden="1" w:unhideWhenUsed="1"/>
+    <w:lsdException w:name="Table Grid 1" w:semiHidden="1" w:unhideWhenUsed="1"/>
+    <w:lsdException w:name="Table Grid 2" w:semiHidden="1" w:unhideWhenUsed="1"/>
+    <w:lsdException w:name="Table Grid 3" w:semiHidden="1" w:unhideWhenUsed="1"/>
+    <w:lsdException w:name="Table Grid 4" w:semiHidden="1" w:unhideWhenUsed="1"/>
+    <w:lsdException w:name="Table Grid 5" w:semiHidden="1" w:unhideWhenUsed="1"/>
+    <w:lsdException w:name="Table Grid 6" w:semiHidden="1" w:unhideWhenUsed="1"/>
+    <w:lsdException w:name="Table Grid 7" w:semiHidden="1" w:unhideWhenUsed="1"/>
+    <w:lsdException w:name="Table Grid 8" w:semiHidden="1" w:unhideWhenUsed="1"/>
+    <w:lsdException w:name="Table List 1" w:semiHidden="1" w:unhideWhenUsed="1"/>
+    <w:lsdException w:name="Table List 2" w:semiHidden="1" w:unhideWhenUsed="1"/>
+    <w:lsdException w:name="Table List 3" w:semiHidden="1" w:unhideWhenUsed="1"/>
+    <w:lsdException w:name="Table List 4" w:semiHidden="1" w:unhideWhenUsed="1"/>
+    <w:lsdException w:name="Table List 5" w:semiHidden="1" w:unhideWhenUsed="1"/>
+    <w:lsdException w:name="Table List 6" w:semiHidden="1" w:unhideWhenUsed="1"/>
+    <w:lsdException w:name="Table List 7" w:semiHidden="1" w:unhideWhenUsed="1"/>
+    <w:lsdException w:name="Table List 8" w:semiHidden="1" w:unhideWhenUsed="1"/>
+    <w:lsdException w:name="Table 3D effects 1" w:semiHidden="1" w:unhideWhenUsed="1"/>
+    <w:lsdException w:name="Table 3D effects 2" w:semiHidden="1" w:unhideWhenUsed="1"/>
+    <w:lsdException w:name="Table 3D effects 3" w:semiHidden="1" w:unhideWhenUsed="1"/>
+    <w:lsdException w:name="Table Contemporary" w:semiHidden="1" w:unhideWhenUsed="1"/>
+    <w:lsdException w:name="Table Elegant" w:semiHidden="1" w:unhideWhenUsed="1"/>
+    <w:lsdException w:name="Table Professional" w:semiHidden="1" w:unhideWhenUsed="1"/>
+    <w:lsdException w:name="Table Subtle 1" w:semiHidden="1" w:unhideWhenUsed="1"/>
+    <w:lsdException w:name="Table Subtle 2" w:semiHidden="1" w:unhideWhenUsed="1"/>
+    <w:lsdException w:name="Table Web 1" w:semiHidden="1" w:unhideWhenUsed="1"/>
+    <w:lsdException w:name="Table Web 2" w:semiHidden="1" w:unhideWhenUsed="1"/>
+    <w:lsdException w:name="Table Web 3" w:semiHidden="1" w:unhideWhenUsed="1"/>
+    <w:lsdException w:name="Balloon Text" w:semiHidden="1" w:unhideWhenUsed="1"/>
+    <w:lsdException w:name="Table Grid" w:uiPriority="39"/>
+    <w:lsdException w:name="Table Theme" w:semiHidden="1" w:unhideWhenUsed="1"/>
+    <w:lsdException w:name="Note Level 1" w:semiHidden="1" w:unhideWhenUsed="1"/>
+    <w:lsdException w:name="Note Level 2" w:semiHidden="1" w:unhideWhenUsed="1"/>
+    <w:lsdException w:name="Note Level 3" w:semiHidden="1" w:unhideWhenUsed="1"/>
+    <w:lsdException w:name="Note Level 4" w:semiHidden="1" w:unhideWhenUsed="1"/>
+    <w:lsdException w:name="Note Level 5" w:semiHidden="1" w:unhideWhenUsed="1"/>
+    <w:lsdException w:name="Note Level 6" w:semiHidden="1" w:unhideWhenUsed="1"/>
+    <w:lsdException w:name="Note Level 7" w:semiHidden="1" w:unhideWhenUsed="1"/>
+    <w:lsdException w:name="Note Level 8" w:semiHidden="1" w:unhideWhenUsed="1"/>
+    <w:lsdException w:name="Note Level 9" w:semiHidden="1" w:unhideWhenUsed="1"/>
+    <w:lsdException w:name="Placeholder Text" w:semiHidden="1"/>
+    <w:lsdException w:name="No Spacing" w:uiPriority="1" w:qFormat="1"/>
+    <w:lsdException w:name="Light Shading" w:uiPriority="60"/>
+    <w:lsdException w:name="Light List" w:uiPriority="61"/>
+    <w:lsdException w:name="Light Grid" w:uiPriority="62"/>
+    <w:lsdException w:name="Medium Shading 1" w:uiPriority="63"/>
+    <w:lsdException w:name="Medium Shading 2" w:uiPriority="64"/>
+    <w:lsdException w:name="Medium List 1" w:uiPriority="65"/>
+    <w:lsdException w:name="Medium List 2" w:uiPriority="66"/>
+    <w:lsdException w:name="Medium Grid 1" w:uiPriority="67"/>
+    <w:lsdException w:name="Medium Grid 2" w:uiPriority="68"/>
+    <w:lsdException w:name="Medium Grid 3" w:uiPriority="69"/>
+    <w:lsdException w:name="Dark List" w:uiPriority="70"/>
+    <w:lsdException w:name="Colorful Shading" w:uiPriority="71"/>
+    <w:lsdException w:name="Colorful List" w:uiPriority="72"/>
+    <w:lsdException w:name="Colorful Grid" w:uiPriority="73"/>
+    <w:lsdException w:name="Light Shading Accent 1" w:uiPriority="60"/>
+    <w:lsdException w:name="Light List Accent 1" w:uiPriority="61"/>
+    <w:lsdException w:name="Light Grid Accent 1" w:uiPriority="62"/>
+    <w:lsdException w:name="Medium Shading 1 Accent 1" w:uiPriority="63"/>
+    <w:lsdException w:name="Medium Shading 2 Accent 1" w:uiPriority="64"/>
+    <w:lsdException w:name="Medium List 1 Accent 1" w:uiPriority="65"/>
+    <w:lsdException w:name="Revision" w:semiHidden="1"/>
+    <w:lsdException w:name="List Paragraph" w:uiPriority="34" w:qFormat="1"/>
+    <w:lsdException w:name="Quote" w:uiPriority="29" w:qFormat="1"/>
+    <w:lsdException w:name="Intense Quote" w:uiPriority="30" w:qFormat="1"/>
+    <w:lsdException w:name="Medium List 2 Accent 1" w:uiPriority="66"/>
+    <w:lsdException w:name="Medium Grid 1 Accent 1" w:uiPriority="67"/>
+    <w:lsdException w:name="Medium Grid 2 Accent 1" w:uiPriority="68"/>
+    <w:lsdException w:name="Medium Grid 3 Accent 1" w:uiPriority="69"/>
+    <w:lsdException w:name="Dark List Accent 1" w:uiPriority="70"/>
+    <w:lsdException w:name="Colorful Shading Accent 1" w:uiPriority="71"/>
+    <w:lsdException w:name="Colorful List Accent 1" w:uiPriority="72"/>
+    <w:lsdException w:name="Colorful Grid Accent 1" w:uiPriority="73"/>
+    <w:lsdException w:name="Light Shading Accent 2" w:uiPriority="60"/>
+    <w:lsdException w:name="Light List Accent 2" w:uiPriority="61"/>
+    <w:lsdException w:name="Light Grid Accent 2" w:uiPriority="62"/>
+    <w:lsdException w:name="Medium Shading 1 Accent 2" w:uiPriority="63"/>
+    <w:lsdException w:name="Medium Shading 2 Accent 2" w:uiPriority="64"/>
+    <w:lsdException w:name="Medium List 1 Accent 2" w:uiPriority="65"/>
+    <w:lsdException w:name="Medium List 2 Accent 2" w:uiPriority="66"/>
+    <w:lsdException w:name="Medium Grid 1 Accent 2" w:uiPriority="67"/>
+    <w:lsdException w:name="Medium Grid 2 Accent 2" w:uiPriority="68"/>
+    <w:lsdException w:name="Medium Grid 3 Accent 2" w:uiPriority="69"/>
+    <w:lsdException w:name="Dark List Accent 2" w:uiPriority="70"/>
+    <w:lsdException w:name="Colorful Shading Accent 2" w:uiPriority="71"/>
+    <w:lsdException w:name="Colorful List Accent 2" w:uiPriority="72"/>
+    <w:lsdException w:name="Colorful Grid Accent 2" w:uiPriority="73"/>
+    <w:lsdException w:name="Light Shading Accent 3" w:uiPriority="60"/>
+    <w:lsdException w:name="Light List Accent 3" w:uiPriority="61"/>
+    <w:lsdException w:name="Light Grid Accent 3" w:uiPriority="62"/>
+    <w:lsdException w:name="Medium Shading 1 Accent 3" w:uiPriority="63"/>
+    <w:lsdException w:name="Medium Shading 2 Accent 3" w:uiPriority="64"/>
+    <w:lsdException w:name="Medium List 1 Accent 3" w:uiPriority="65"/>
+    <w:lsdException w:name="Medium List 2 Accent 3" w:uiPriority="66"/>
+    <w:lsdException w:name="Medium Grid 1 Accent 3" w:uiPriority="67"/>
+    <w:lsdException w:name="Medium Grid 2 Accent 3" w:uiPriority="68"/>
+    <w:lsdException w:name="Medium Grid 3 Accent 3" w:uiPriority="69"/>
+    <w:lsdException w:name="Dark List Accent 3" w:uiPriority="70"/>
+    <w:lsdException w:name="Colorful Shading Accent 3" w:uiPriority="71"/>
+    <w:lsdException w:name="Colorful List Accent 3" w:uiPriority="72"/>
+    <w:lsdException w:name="Colorful Grid Accent 3" w:uiPriority="73"/>
+    <w:lsdException w:name="Light Shading Accent 4" w:uiPriority="60"/>
+    <w:lsdException w:name="Light List Accent 4" w:uiPriority="61"/>
+    <w:lsdException w:name="Light Grid Accent 4" w:uiPriority="62"/>
+    <w:lsdException w:name="Medium Shading 1 Accent 4" w:uiPriority="63"/>
+    <w:lsdException w:name="Medium Shading 2 Accent 4" w:uiPriority="64"/>
+    <w:lsdException w:name="Medium List 1 Accent 4" w:uiPriority="65"/>
+    <w:lsdException w:name="Medium List 2 Accent 4" w:uiPriority="66"/>
+    <w:lsdException w:name="Medium Grid 1 Accent 4" w:uiPriority="67"/>
+    <w:lsdException w:name="Medium Grid 2 Accent 4" w:uiPriority="68"/>
+    <w:lsdException w:name="Medium Grid 3 Accent 4" w:uiPriority="69"/>
+    <w:lsdException w:name="Dark List Accent 4" w:uiPriority="70"/>
+    <w:lsdException w:name="Colorful Shading Accent 4" w:uiPriority="71"/>
+    <w:lsdException w:name="Colorful List Accent 4" w:uiPriority="72"/>
+    <w:lsdException w:name="Colorful Grid Accent 4" w:uiPriority="73"/>
+    <w:lsdException w:name="Light Shading Accent 5" w:uiPriority="60"/>
+    <w:lsdException w:name="Light List Accent 5" w:uiPriority="61"/>
+    <w:lsdException w:name="Light Grid Accent 5" w:uiPriority="62"/>
+    <w:lsdException w:name="Medium Shading 1 Accent 5" w:uiPriority="63"/>
+    <w:lsdException w:name="Medium Shading 2 Accent 5" w:uiPriority="64"/>
+    <w:lsdException w:name="Medium List 1 Accent 5" w:uiPriority="65"/>
+    <w:lsdException w:name="Medium List 2 Accent 5" w:uiPriority="66"/>
+    <w:lsdException w:name="Medium Grid 1 Accent 5" w:uiPriority="67"/>
+    <w:lsdException w:name="Medium Grid 2 Accent 5" w:uiPriority="68"/>
+    <w:lsdException w:name="Medium Grid 3 Accent 5" w:uiPriority="69"/>
+    <w:lsdException w:name="Dark List Accent 5" w:uiPriority="70"/>
+    <w:lsdException w:name="Colorful Shading Accent 5" w:uiPriority="71"/>
+    <w:lsdException w:name="Colorful List Accent 5" w:uiPriority="72"/>
+    <w:lsdException w:name="Colorful Grid Accent 5" w:uiPriority="73"/>
+    <w:lsdException w:name="Light Shading Accent 6" w:uiPriority="60"/>
+    <w:lsdException w:name="Light List Accent 6" w:uiPriority="61"/>
+    <w:lsdException w:name="Light Grid Accent 6" w:uiPriority="62"/>
+    <w:lsdException w:name="Medium Shading 1 Accent 6" w:uiPriority="63"/>
+    <w:lsdException w:name="Medium Shading 2 Accent 6" w:uiPriority="64"/>
+    <w:lsdException w:name="Medium List 1 Accent 6" w:uiPriority="65"/>
+    <w:lsdException w:name="Medium List 2 Accent 6" w:uiPriority="66"/>
+    <w:lsdException w:name="Medium Grid 1 Accent 6" w:uiPriority="67"/>
+    <w:lsdException w:name="Medium Grid 2 Accent 6" w:uiPriority="68"/>
+    <w:lsdException w:name="Medium Grid 3 Accent 6" w:uiPriority="69"/>
+    <w:lsdException w:name="Dark List Accent 6" w:uiPriority="70"/>
+    <w:lsdException w:name="Colorful Shading Accent 6" w:uiPriority="71"/>
+    <w:lsdException w:name="Colorful List Accent 6" w:uiPriority="72"/>
+    <w:lsdException w:name="Colorful Grid Accent 6" w:uiPriority="73"/>
+    <w:lsdException w:name="Subtle Emphasis" w:uiPriority="19" w:qFormat="1"/>
+    <w:lsdException w:name="Intense Emphasis" w:uiPriority="21" w:qFormat="1"/>
+    <w:lsdException w:name="Subtle Reference" w:uiPriority="31" w:qFormat="1"/>
+    <w:lsdException w:name="Intense Reference" w:uiPriority="32" w:qFormat="1"/>
+    <w:lsdException w:name="Book Title" w:uiPriority="33" w:qFormat="1"/>
+    <w:lsdException w:name="Bibliography" w:semiHidden="1" w:uiPriority="37" w:unhideWhenUsed="1"/>
+    <w:lsdException w:name="TOC Heading" w:semiHidden="1" w:uiPriority="39" w:unhideWhenUsed="1" w:qFormat="1"/>
+    <w:lsdException w:name="Plain Table 1" w:uiPriority="41"/>
+    <w:lsdException w:name="Plain Table 2" w:uiPriority="42"/>
+    <w:lsdException w:name="Plain Table 3" w:uiPriority="43"/>
+    <w:lsdException w:name="Plain Table 4" w:uiPriority="44"/>
+    <w:lsdException w:name="Plain Table 5" w:uiPriority="45"/>
+    <w:lsdException w:name="Grid Table Light" w:uiPriority="40"/>
+    <w:lsdException w:name="Grid Table 1 Light" w:uiPriority="46"/>
+    <w:lsdException w:name="Grid Table 2" w:uiPriority="47"/>
+    <w:lsdException w:name="Grid Table 3" w:uiPriority="48"/>
+    <w:lsdException w:name="Grid Table 4" w:uiPriority="49"/>
+    <w:lsdException w:name="Grid Table 5 Dark" w:uiPriority="50"/>
+    <w:lsdException w:name="Grid Table 6 Colorful" w:uiPriority="51"/>
+    <w:lsdException w:name="Grid Table 7 Colorful" w:uiPriority="52"/>
+    <w:lsdException w:name="Grid Table 1 Light Accent 1" w:uiPriority="46"/>
+    <w:lsdException w:name="Grid Table 2 Accent 1" w:uiPriority="47"/>
+    <w:lsdException w:name="Grid Table 3 Accent 1" w:uiPriority="48"/>
+    <w:lsdException w:name="Grid Table 4 Accent 1" w:uiPriority="49"/>
+    <w:lsdException w:name="Grid Table 5 Dark Accent 1" w:uiPriority="50"/>
+    <w:lsdException w:name="Grid Table 6 Colorful Accent 1" w:uiPriority="51"/>
+    <w:lsdException w:name="Grid Table 7 Colorful Accent 1" w:uiPriority="52"/>
+    <w:lsdException w:name="Grid Table 1 Light Accent 2" w:uiPriority="46"/>
+    <w:lsdException w:name="Grid Table 2 Accent 2" w:uiPriority="47"/>
+    <w:lsdException w:name="Grid Table 3 Accent 2" w:uiPriority="48"/>
+    <w:lsdException w:name="Grid Table 4 Accent 2" w:uiPriority="49"/>
+    <w:lsdException w:name="Grid Table 5 Dark Accent 2" w:uiPriority="50"/>
+    <w:lsdException w:name="Grid Table 6 Colorful Accent 2" w:uiPriority="51"/>
+    <w:lsdException w:name="Grid Table 7 Colorful Accent 2" w:uiPriority="52"/>
+    <w:lsdException w:name="Grid Table 1 Light Accent 3" w:uiPriority="46"/>
+    <w:lsdException w:name="Grid Table 2 Accent 3" w:uiPriority="47"/>
+    <w:lsdException w:name="Grid Table 3 Accent 3" w:uiPriority="48"/>
+    <w:lsdException w:name="Grid Table 4 Accent 3" w:uiPriority="49"/>
+    <w:lsdException w:name="Grid Table 5 Dark Accent 3" w:uiPriority="50"/>
+    <w:lsdException w:name="Grid Table 6 Colorful Accent 3" w:uiPriority="51"/>
+    <w:lsdException w:name="Grid Table 7 Colorful Accent 3" w:uiPriority="52"/>
+    <w:lsdException w:name="Grid Table 1 Light Accent 4" w:uiPriority="46"/>
+    <w:lsdException w:name="Grid Table 2 Accent 4" w:uiPriority="47"/>
+    <w:lsdException w:name="Grid Table 3 Accent 4" w:uiPriority="48"/>
+    <w:lsdException w:name="Grid Table 4 Accent 4" w:uiPriority="49"/>
+    <w:lsdException w:name="Grid Table 5 Dark Accent 4" w:uiPriority="50"/>
+    <w:lsdException w:name="Grid Table 6 Colorful Accent 4" w:uiPriority="51"/>
+    <w:lsdException w:name="Grid Table 7 Colorful Accent 4" w:uiPriority="52"/>
+    <w:lsdException w:name="Grid Table 1 Light Accent 5" w:uiPriority="46"/>
+    <w:lsdException w:name="Grid Table 2 Accent 5" w:uiPriority="47"/>
+    <w:lsdException w:name="Grid Table 3 Accent 5" w:uiPriority="48"/>
+    <w:lsdException w:name="Grid Table 4 Accent 5" w:uiPriority="49"/>
+    <w:lsdException w:name="Grid Table 5 Dark Accent 5" w:uiPriority="50"/>
+    <w:lsdException w:name="Grid Table 6 Colorful Accent 5" w:uiPriority="51"/>
+    <w:lsdException w:name="Grid Table 7 Colorful Accent 5" w:uiPriority="52"/>
+    <w:lsdException w:name="Grid Table 1 Light Accent 6" w:uiPriority="46"/>
+    <w:lsdException w:name="Grid Table 2 Accent 6" w:uiPriority="47"/>
+    <w:lsdException w:name="Grid Table 3 Accent 6" w:uiPriority="48"/>
+    <w:lsdException w:name="Grid Table 4 Accent 6" w:uiPriority="49"/>
+    <w:lsdException w:name="Grid Table 5 Dark Accent 6" w:uiPriority="50"/>
+    <w:lsdException w:name="Grid Table 6 Colorful Accent 6" w:uiPriority="51"/>
+    <w:lsdException w:name="Grid Table 7 Colorful Accent 6" w:uiPriority="52"/>
+    <w:lsdException w:name="List Table 1 Light" w:uiPriority="46"/>
+    <w:lsdException w:name="List Table 2" w:uiPriority="47"/>
+    <w:lsdException w:name="List Table 3" w:uiPriority="48"/>
+    <w:lsdException w:name="List Table 4" w:uiPriority="49"/>
+    <w:lsdException w:name="List Table 5 Dark" w:uiPriority="50"/>
+    <w:lsdException w:name="List Table 6 Colorful" w:uiPriority="51"/>
+    <w:lsdException w:name="List Table 7 Colorful" w:uiPriority="52"/>
+    <w:lsdException w:name="List Table 1 Light Accent 1" w:uiPriority="46"/>
+    <w:lsdException w:name="List Table 2 Accent 1" w:uiPriority="47"/>
+    <w:lsdException w:name="List Table 3 Accent 1" w:uiPriority="48"/>
+    <w:lsdException w:name="List Table 4 Accent 1" w:uiPriority="49"/>
+    <w:lsdException w:name="List Table 5 Dark Accent 1" w:uiPriority="50"/>
+    <w:lsdException w:name="List Table 6 Colorful Accent 1" w:uiPriority="51"/>
+    <w:lsdException w:name="List Table 7 Colorful Accent 1" w:uiPriority="52"/>
+    <w:lsdException w:name="List Table 1 Light Accent 2" w:uiPriority="46"/>
+    <w:lsdException w:name="List Table 2 Accent 2" w:uiPriority="47"/>
+    <w:lsdException w:name="List Table 3 Accent 2" w:uiPriority="48"/>
+    <w:lsdException w:name="List Table 4 Accent 2" w:uiPriority="49"/>
+    <w:lsdException w:name="List Table 5 Dark Accent 2" w:uiPriority="50"/>
+    <w:lsdException w:name="List Table 6 Colorful Accent 2" w:uiPriority="51"/>
+    <w:lsdException w:name="List Table 7 Colorful Accent 2" w:uiPriority="52"/>
+    <w:lsdException w:name="List Table 1 Light Accent 3" w:uiPriority="46"/>
+    <w:lsdException w:name="List Table 2 Accent 3" w:uiPriority="47"/>
+    <w:lsdException w:name="List Table 3 Accent 3" w:uiPriority="48"/>
+    <w:lsdException w:name="List Table 4 Accent 3" w:uiPriority="49"/>
+    <w:lsdException w:name="List Table 5 Dark Accent 3" w:uiPriority="50"/>
+    <w:lsdException w:name="List Table 6 Colorful Accent 3" w:uiPriority="51"/>
+    <w:lsdException w:name="List Table 7 Colorful Accent 3" w:uiPriority="52"/>
+    <w:lsdException w:name="List Table 1 Light Accent 4" w:uiPriority="46"/>
+    <w:lsdException w:name="List Table 2 Accent 4" w:uiPriority="47"/>
+    <w:lsdException w:name="List Table 3 Accent 4" w:uiPriority="48"/>
+    <w:lsdException w:name="List Table 4 Accent 4" w:uiPriority="49"/>
+    <w:lsdException w:name="List Table 5 Dark Accent 4" w:uiPriority="50"/>
+    <w:lsdException w:name="List Table 6 Colorful Accent 4" w:uiPriority="51"/>
+    <w:lsdException w:name="List Table 7 Colorful Accent 4" w:uiPriority="52"/>
+    <w:lsdException w:name="List Table 1 Light Accent 5" w:uiPriority="46"/>
+    <w:lsdException w:name="List Table 2 Accent 5" w:uiPriority="47"/>
+    <w:lsdException w:name="List Table 3 Accent 5" w:uiPriority="48"/>
+    <w:lsdException w:name="List Table 4 Accent 5" w:uiPriority="49"/>
+    <w:lsdException w:name="List Table 5 Dark Accent 5" w:uiPriority="50"/>
+    <w:lsdException w:name="List Table 6 Colorful Accent 5" w:uiPriority="51"/>
+    <w:lsdException w:name="List Table 7 Colorful Accent 5" w:uiPriority="52"/>
+    <w:lsdException w:name="List Table 1 Light Accent 6" w:uiPriority="46"/>
+    <w:lsdException w:name="List Table 2 Accent 6" w:uiPriority="47"/>
+    <w:lsdException w:name="List Table 3 Accent 6" w:uiPriority="48"/>
+    <w:lsdException w:name="List Table 4 Accent 6" w:uiPriority="49"/>
+    <w:lsdException w:name="List Table 5 Dark Accent 6" w:uiPriority="50"/>
+    <w:lsdException w:name="List Table 6 Colorful Accent 6" w:uiPriority="51"/>
+    <w:lsdException w:name="List Table 7 Colorful Accent 6" w:uiPriority="52"/>
+    <w:lsdException w:name="Mention" w:semiHidden="1" w:unhideWhenUsed="1"/>
+    <w:lsdException w:name="Smart Hyperlink" w:semiHidden="1" w:unhideWhenUsed="1"/>
+  </w:latentStyles>
+  <w:style w:type="paragraph" w:default="1" w:styleId="Normale">
     <w:name w:val="Normal"/>
-    <w:next w:val="Normal"/>
-    <w:pPr/>
     <w:rPr>
       <w:sz w:val="24"/>
       <w:szCs w:val="24"/>
-      <w:lang w:val="en-US" w:eastAsia="en-US" w:bidi="ar-SA"/>
+      <w:lang w:val="en-US" w:eastAsia="en-US"/>
     </w:rPr>
   </w:style>
-  <w:style w:type="character" w:default="1" w:styleId="Default Paragraph Font">
+  <w:style w:type="character" w:default="1" w:styleId="Carpredefinitoparagrafo">
     <w:name w:val="Default Paragraph Font"/>
-    <w:next w:val="Default Paragraph Font"/>
+    <w:uiPriority w:val="1"/>
+    <w:semiHidden/>
+    <w:unhideWhenUsed/>
   </w:style>
-  <w:style w:type="character" w:styleId="Hyperlink">
+  <w:style w:type="table" w:default="1" w:styleId="Tabellanormale">
+    <w:name w:val="Normal Table"/>
+    <w:uiPriority w:val="99"/>
+    <w:semiHidden/>
+    <w:unhideWhenUsed/>
+    <w:tblPr>
+      <w:tblInd w:w="0" w:type="dxa"/>
+      <w:tblCellMar>
+        <w:top w:w="0" w:type="dxa"/>
+        <w:left w:w="108" w:type="dxa"/>
+        <w:bottom w:w="0" w:type="dxa"/>
+        <w:right w:w="108" w:type="dxa"/>
+      </w:tblCellMar>
+    </w:tblPr>
+  </w:style>
+  <w:style w:type="numbering" w:default="1" w:styleId="Nessunelenco">
+    <w:name w:val="No List"/>
+    <w:uiPriority w:val="99"/>
+    <w:semiHidden/>
+    <w:unhideWhenUsed/>
+  </w:style>
+  <w:style w:type="character" w:styleId="Collegamentoipertestuale">
     <w:name w:val="Hyperlink"/>
     <w:rPr>
       <w:u w:val="single"/>
     </w:rPr>
   </w:style>
-  <w:style w:type="table" w:default="1" w:styleId="Table Normal">
+  <w:style w:type="table" w:customStyle="1" w:styleId="TableNormal">
     <w:name w:val="Table Normal"/>
-    <w:next w:val="Table Normal"/>
-    <w:pPr/>
     <w:tblPr>
       <w:tblInd w:w="0" w:type="dxa"/>
+      <w:tblCellMar>
+        <w:top w:w="0" w:type="dxa"/>
+        <w:left w:w="0" w:type="dxa"/>
+        <w:bottom w:w="0" w:type="dxa"/>
+        <w:right w:w="0" w:type="dxa"/>
+      </w:tblCellMar>
     </w:tblPr>
-    <w:trPr/>
-    <w:tcPr/>
-    <w:tblStylePr w:type="firstRow"/>
-    <w:tblStylePr w:type="lastRow"/>
-    <w:tblStylePr w:type="firstCol"/>
-    <w:tblStylePr w:type="lastCol"/>
-    <w:tblStylePr w:type="band1Vert"/>
-    <w:tblStylePr w:type="band2Vert"/>
-    <w:tblStylePr w:type="band1Horz"/>
-    <w:tblStylePr w:type="band2Horz"/>
-    <w:tblStylePr w:type="neCell"/>
-    <w:tblStylePr w:type="nwCell"/>
-    <w:tblStylePr w:type="seCell"/>
-    <w:tblStylePr w:type="swCell"/>
   </w:style>
-  <w:style w:type="numbering" w:default="1" w:styleId="No List">
-    <w:name w:val="No List"/>
-    <w:next w:val="No List"/>
-    <w:pPr/>
-  </w:style>
-  <w:style w:type="paragraph" w:styleId="Intestazione e piè di pagina">
+  <w:style w:type="paragraph" w:customStyle="1" w:styleId="Intestazioneepidipagina">
     <w:name w:val="Intestazione e piè di pagina"/>
-    <w:next w:val="Intestazione e piè di pagina"/>
     <w:pPr>
-      <w:keepNext w:val="0"/>
-      <w:keepLines w:val="0"/>
-      <w:pageBreakBefore w:val="0"/>
-      <w:widowControl w:val="1"/>
-      <w:shd w:val="clear" w:color="auto" w:fill="auto"/>
       <w:tabs>
         <w:tab w:val="right" w:pos="9020"/>
       </w:tabs>
-      <w:suppressAutoHyphens w:val="0"/>
-      <w:bidi w:val="0"/>
-      <w:spacing w:before="0" w:after="0" w:line="240" w:lineRule="auto"/>
-      <w:ind w:left="0" w:right="0" w:firstLine="0"/>
-      <w:jc w:val="left"/>
-      <w:outlineLvl w:val="9"/>
     </w:pPr>
     <w:rPr>
-      <w:rFonts w:ascii="Helvetica Neue" w:cs="Arial Unicode MS" w:hAnsi="Helvetica Neue" w:eastAsia="Arial Unicode MS"/>
-      <w:b w:val="0"/>
-      <w:bCs w:val="0"/>
-      <w:i w:val="0"/>
-      <w:iCs w:val="0"/>
-      <w:caps w:val="0"/>
-      <w:smallCaps w:val="0"/>
-      <w:strike w:val="0"/>
-      <w:dstrike w:val="0"/>
-      <w:outline w:val="0"/>
+      <w:rFonts w:ascii="Helvetica Neue" w:hAnsi="Helvetica Neue" w:cs="Arial Unicode MS"/>
       <w:color w:val="000000"/>
-      <w:spacing w:val="0"/>
-      <w:kern w:val="0"/>
-      <w:position w:val="0"/>
       <w:sz w:val="24"/>
       <w:szCs w:val="24"/>
-      <w:u w:val="none"/>
-      <w:vertAlign w:val="baseline"/>
-      <w:lang w:val="it-IT"/>
     </w:rPr>
   </w:style>
   <w:style w:type="paragraph" w:styleId="Titolo">
-    <w:name w:val="Titolo"/>
-    <w:next w:val="Corpo 2"/>
+    <w:name w:val="Title"/>
+    <w:next w:val="Corpo2"/>
     <w:pPr>
-      <w:keepNext w:val="1"/>
-      <w:keepLines w:val="0"/>
-      <w:pageBreakBefore w:val="0"/>
-      <w:widowControl w:val="1"/>
-      <w:shd w:val="clear" w:color="auto" w:fill="auto"/>
-      <w:suppressAutoHyphens w:val="0"/>
-      <w:bidi w:val="0"/>
-      <w:spacing w:before="200" w:after="200" w:line="240" w:lineRule="auto"/>
-      <w:ind w:left="0" w:right="0" w:firstLine="0"/>
-      <w:jc w:val="left"/>
+      <w:keepNext/>
+      <w:spacing w:before="200" w:after="200"/>
       <w:outlineLvl w:val="1"/>
     </w:pPr>
     <w:rPr>
-      <w:rFonts w:ascii="Helvetica Neue" w:cs="Helvetica Neue" w:hAnsi="Helvetica Neue" w:eastAsia="Helvetica Neue"/>
-      <w:b w:val="1"/>
-      <w:bCs w:val="1"/>
-      <w:i w:val="0"/>
-      <w:iCs w:val="0"/>
-      <w:caps w:val="0"/>
-      <w:smallCaps w:val="0"/>
-      <w:strike w:val="0"/>
-      <w:dstrike w:val="0"/>
-      <w:outline w:val="0"/>
+      <w:rFonts w:ascii="Helvetica Neue" w:eastAsia="Helvetica Neue" w:hAnsi="Helvetica Neue" w:cs="Helvetica Neue"/>
+      <w:b/>
+      <w:bCs/>
       <w:color w:val="434343"/>
-      <w:spacing w:val="0"/>
-      <w:kern w:val="0"/>
-      <w:position w:val="0"/>
       <w:sz w:val="36"/>
       <w:szCs w:val="36"/>
-      <w:u w:val="none"/>
-      <w:vertAlign w:val="baseline"/>
     </w:rPr>
   </w:style>
-  <w:style w:type="paragraph" w:styleId="Corpo 2">
+  <w:style w:type="paragraph" w:customStyle="1" w:styleId="Corpo2">
     <w:name w:val="Corpo 2"/>
-    <w:next w:val="Corpo 2"/>
-    <w:pPr>
-      <w:keepNext w:val="0"/>
-      <w:keepLines w:val="0"/>
-      <w:pageBreakBefore w:val="0"/>
-      <w:widowControl w:val="1"/>
-      <w:shd w:val="clear" w:color="auto" w:fill="auto"/>
-      <w:suppressAutoHyphens w:val="0"/>
-      <w:bidi w:val="0"/>
-      <w:spacing w:before="0" w:after="0" w:line="240" w:lineRule="auto"/>
-      <w:ind w:left="0" w:right="0" w:firstLine="0"/>
-      <w:jc w:val="left"/>
-      <w:outlineLvl w:val="9"/>
-    </w:pPr>
     <w:rPr>
-      <w:rFonts w:ascii="Helvetica Neue" w:cs="Helvetica Neue" w:hAnsi="Helvetica Neue" w:eastAsia="Helvetica Neue"/>
-      <w:b w:val="0"/>
-      <w:bCs w:val="0"/>
-      <w:i w:val="0"/>
-      <w:iCs w:val="0"/>
-      <w:caps w:val="0"/>
-      <w:smallCaps w:val="0"/>
-      <w:strike w:val="0"/>
-      <w:dstrike w:val="0"/>
-      <w:outline w:val="0"/>
+      <w:rFonts w:ascii="Helvetica Neue" w:eastAsia="Helvetica Neue" w:hAnsi="Helvetica Neue" w:cs="Helvetica Neue"/>
       <w:color w:val="000000"/>
-      <w:spacing w:val="0"/>
-      <w:kern w:val="0"/>
-      <w:position w:val="0"/>
       <w:sz w:val="22"/>
       <w:szCs w:val="22"/>
-      <w:u w:val="none"/>
-      <w:vertAlign w:val="baseline"/>
     </w:rPr>
   </w:style>
-  <w:style w:type="paragraph" w:styleId="Oggetto">
+  <w:style w:type="paragraph" w:customStyle="1" w:styleId="Oggetto">
     <w:name w:val="Oggetto"/>
     <w:next w:val="Corpo"/>
     <w:pPr>
-      <w:keepNext w:val="1"/>
-      <w:keepLines w:val="0"/>
-      <w:pageBreakBefore w:val="0"/>
-      <w:widowControl w:val="1"/>
+      <w:keepNext/>
       <w:pBdr>
-        <w:top w:val="single" w:color="515151" w:sz="4" w:space="0" w:shadow="0" w:frame="0"/>
-        <w:left w:val="nil"/>
-        <w:bottom w:val="nil"/>
-        <w:right w:val="nil"/>
+        <w:top w:val="single" w:sz="4" w:space="0" w:color="515151"/>
       </w:pBdr>
-      <w:shd w:val="clear" w:color="auto" w:fill="auto"/>
-      <w:suppressAutoHyphens w:val="0"/>
-      <w:bidi w:val="0"/>
       <w:spacing w:before="360" w:after="40" w:line="288" w:lineRule="auto"/>
-      <w:ind w:left="0" w:right="0" w:firstLine="0"/>
-      <w:jc w:val="left"/>
       <w:outlineLvl w:val="2"/>
     </w:pPr>
     <w:rPr>
-      <w:rFonts w:ascii="Helvetica Neue" w:cs="Helvetica Neue" w:hAnsi="Helvetica Neue" w:eastAsia="Helvetica Neue"/>
-      <w:b w:val="0"/>
-      <w:bCs w:val="0"/>
-      <w:i w:val="0"/>
-      <w:iCs w:val="0"/>
-      <w:caps w:val="0"/>
-      <w:smallCaps w:val="0"/>
-      <w:strike w:val="0"/>
-      <w:dstrike w:val="0"/>
-      <w:outline w:val="0"/>
+      <w:rFonts w:ascii="Helvetica Neue" w:eastAsia="Helvetica Neue" w:hAnsi="Helvetica Neue" w:cs="Helvetica Neue"/>
       <w:color w:val="000000"/>
       <w:spacing w:val="5"/>
-      <w:kern w:val="0"/>
-      <w:position w:val="0"/>
       <w:sz w:val="28"/>
       <w:szCs w:val="28"/>
-      <w:u w:val="none"/>
-      <w:vertAlign w:val="baseline"/>
     </w:rPr>
   </w:style>
-  <w:style w:type="paragraph" w:styleId="Corpo">
+  <w:style w:type="paragraph" w:customStyle="1" w:styleId="Corpo">
     <w:name w:val="Corpo"/>
-    <w:next w:val="Corpo"/>
     <w:pPr>
-      <w:keepNext w:val="0"/>
-      <w:keepLines w:val="0"/>
-      <w:pageBreakBefore w:val="0"/>
-      <w:widowControl w:val="1"/>
-      <w:shd w:val="clear" w:color="auto" w:fill="auto"/>
-      <w:suppressAutoHyphens w:val="0"/>
-      <w:bidi w:val="0"/>
-      <w:spacing w:before="160" w:after="0" w:line="288" w:lineRule="auto"/>
-      <w:ind w:left="0" w:right="0" w:firstLine="0"/>
-      <w:jc w:val="left"/>
-      <w:outlineLvl w:val="9"/>
+      <w:spacing w:before="160" w:line="288" w:lineRule="auto"/>
     </w:pPr>
     <w:rPr>
-      <w:rFonts w:ascii="Helvetica Neue" w:cs="Helvetica Neue" w:hAnsi="Helvetica Neue" w:eastAsia="Helvetica Neue"/>
-      <w:b w:val="0"/>
-      <w:bCs w:val="0"/>
-      <w:i w:val="0"/>
-      <w:iCs w:val="0"/>
-      <w:caps w:val="0"/>
-      <w:smallCaps w:val="0"/>
-      <w:strike w:val="0"/>
-      <w:dstrike w:val="0"/>
-      <w:outline w:val="0"/>
+      <w:rFonts w:ascii="Helvetica Neue" w:eastAsia="Helvetica Neue" w:hAnsi="Helvetica Neue" w:cs="Helvetica Neue"/>
       <w:color w:val="000000"/>
-      <w:spacing w:val="0"/>
-      <w:kern w:val="0"/>
-      <w:position w:val="0"/>
       <w:sz w:val="24"/>
       <w:szCs w:val="24"/>
-      <w:u w:val="none"/>
-      <w:vertAlign w:val="baseline"/>
     </w:rPr>
   </w:style>
-  <w:style w:type="numbering" w:styleId="Con lettere">
+  <w:style w:type="numbering" w:customStyle="1" w:styleId="Conlettere">
     <w:name w:val="Con lettere"/>
     <w:pPr>
       <w:numPr>
@@ -1111,47 +1512,1220 @@
     </w:pPr>
   </w:style>
   <w:style w:type="paragraph" w:styleId="Intestazione">
-    <w:name w:val="Intestazione"/>
-    <w:next w:val="Corpo 2"/>
+    <w:name w:val="header"/>
+    <w:next w:val="Corpo2"/>
     <w:pPr>
-      <w:keepNext w:val="1"/>
-      <w:keepLines w:val="0"/>
-      <w:pageBreakBefore w:val="0"/>
-      <w:widowControl w:val="1"/>
-      <w:shd w:val="clear" w:color="auto" w:fill="auto"/>
-      <w:suppressAutoHyphens w:val="0"/>
-      <w:bidi w:val="0"/>
-      <w:spacing w:before="0" w:after="0" w:line="240" w:lineRule="auto"/>
-      <w:ind w:left="0" w:right="0" w:firstLine="0"/>
-      <w:jc w:val="left"/>
+      <w:keepNext/>
       <w:outlineLvl w:val="0"/>
     </w:pPr>
     <w:rPr>
-      <w:rFonts w:ascii="Helvetica Neue" w:cs="Helvetica Neue" w:hAnsi="Helvetica Neue" w:eastAsia="Helvetica Neue"/>
-      <w:b w:val="1"/>
-      <w:bCs w:val="1"/>
-      <w:i w:val="0"/>
-      <w:iCs w:val="0"/>
-      <w:caps w:val="0"/>
-      <w:smallCaps w:val="0"/>
-      <w:strike w:val="0"/>
-      <w:dstrike w:val="0"/>
-      <w:outline w:val="0"/>
+      <w:rFonts w:ascii="Helvetica Neue" w:eastAsia="Helvetica Neue" w:hAnsi="Helvetica Neue" w:cs="Helvetica Neue"/>
+      <w:b/>
+      <w:bCs/>
       <w:color w:val="000000"/>
-      <w:spacing w:val="0"/>
-      <w:kern w:val="0"/>
-      <w:position w:val="0"/>
       <w:sz w:val="36"/>
       <w:szCs w:val="36"/>
-      <w:u w:val="none"/>
-      <w:vertAlign w:val="baseline"/>
+    </w:rPr>
+  </w:style>
+  <w:style w:type="paragraph" w:styleId="Nessunaspaziatura">
+    <w:name w:val="No Spacing"/>
+    <w:uiPriority w:val="1"/>
+    <w:qFormat/>
+    <w:rsid w:val="00541A8C"/>
+    <w:rPr>
+      <w:sz w:val="24"/>
+      <w:szCs w:val="24"/>
+      <w:lang w:val="en-US" w:eastAsia="en-US"/>
     </w:rPr>
   </w:style>
 </w:styles>
 </file>
 
+<file path=word/charts/chart1.xml><?xml version="1.0" encoding="utf-8"?>
+<c:chartSpace xmlns:c="http://schemas.openxmlformats.org/drawingml/2006/chart" xmlns:a="http://schemas.openxmlformats.org/drawingml/2006/main" xmlns:r="http://schemas.openxmlformats.org/officeDocument/2006/relationships">
+  <c:date1904 val="0"/>
+  <c:lang val="it-IT"/>
+  <c:roundedCorners val="0"/>
+  <mc:AlternateContent xmlns:mc="http://schemas.openxmlformats.org/markup-compatibility/2006">
+    <mc:Choice xmlns:c14="http://schemas.microsoft.com/office/drawing/2007/8/2/chart" Requires="c14">
+      <c14:style val="102"/>
+    </mc:Choice>
+    <mc:Fallback>
+      <c:style val="2"/>
+    </mc:Fallback>
+  </mc:AlternateContent>
+  <c:chart>
+    <c:title>
+      <c:tx>
+        <c:rich>
+          <a:bodyPr rot="0" spcFirstLastPara="1" vertOverflow="ellipsis" vert="horz" wrap="square" anchor="ctr" anchorCtr="1"/>
+          <a:lstStyle/>
+          <a:p>
+            <a:pPr>
+              <a:defRPr sz="1600" b="1" i="0" u="none" strike="noStrike" kern="1200" cap="all" spc="120" normalizeH="0" baseline="0">
+                <a:solidFill>
+                  <a:schemeClr val="tx1">
+                    <a:lumMod val="65000"/>
+                    <a:lumOff val="35000"/>
+                  </a:schemeClr>
+                </a:solidFill>
+                <a:latin typeface="+mn-lt"/>
+                <a:ea typeface="+mn-ea"/>
+                <a:cs typeface="+mn-cs"/>
+              </a:defRPr>
+            </a:pPr>
+            <a:r>
+              <a:rPr lang="it-IT"/>
+              <a:t>Percentuale utilizzo all'aumentare di Lambda</a:t>
+            </a:r>
+          </a:p>
+        </c:rich>
+      </c:tx>
+      <c:overlay val="0"/>
+      <c:spPr>
+        <a:noFill/>
+        <a:ln>
+          <a:noFill/>
+        </a:ln>
+        <a:effectLst/>
+      </c:spPr>
+      <c:txPr>
+        <a:bodyPr rot="0" spcFirstLastPara="1" vertOverflow="ellipsis" vert="horz" wrap="square" anchor="ctr" anchorCtr="1"/>
+        <a:lstStyle/>
+        <a:p>
+          <a:pPr>
+            <a:defRPr sz="1600" b="1" i="0" u="none" strike="noStrike" kern="1200" cap="all" spc="120" normalizeH="0" baseline="0">
+              <a:solidFill>
+                <a:schemeClr val="tx1">
+                  <a:lumMod val="65000"/>
+                  <a:lumOff val="35000"/>
+                </a:schemeClr>
+              </a:solidFill>
+              <a:latin typeface="+mn-lt"/>
+              <a:ea typeface="+mn-ea"/>
+              <a:cs typeface="+mn-cs"/>
+            </a:defRPr>
+          </a:pPr>
+          <a:endParaRPr lang="it-IT"/>
+        </a:p>
+      </c:txPr>
+    </c:title>
+    <c:autoTitleDeleted val="0"/>
+    <c:plotArea>
+      <c:layout/>
+      <c:scatterChart>
+        <c:scatterStyle val="smoothMarker"/>
+        <c:varyColors val="0"/>
+        <c:ser>
+          <c:idx val="0"/>
+          <c:order val="0"/>
+          <c:tx>
+            <c:v>SRPT</c:v>
+          </c:tx>
+          <c:spPr>
+            <a:ln w="22225" cap="rnd">
+              <a:solidFill>
+                <a:schemeClr val="accent1"/>
+              </a:solidFill>
+              <a:round/>
+            </a:ln>
+            <a:effectLst/>
+          </c:spPr>
+          <c:marker>
+            <c:symbol val="diamond"/>
+            <c:size val="6"/>
+            <c:spPr>
+              <a:solidFill>
+                <a:schemeClr val="accent1"/>
+              </a:solidFill>
+              <a:ln w="9525">
+                <a:solidFill>
+                  <a:schemeClr val="accent1"/>
+                </a:solidFill>
+                <a:round/>
+              </a:ln>
+              <a:effectLst/>
+            </c:spPr>
+          </c:marker>
+          <c:xVal>
+            <c:numRef>
+              <c:f>Foglio1!$D$3:$K$3</c:f>
+              <c:numCache>
+                <c:formatCode>General</c:formatCode>
+                <c:ptCount val="8"/>
+                <c:pt idx="0">
+                  <c:v>1.0E-6</c:v>
+                </c:pt>
+                <c:pt idx="1">
+                  <c:v>2.0E-6</c:v>
+                </c:pt>
+                <c:pt idx="2">
+                  <c:v>1.0E-5</c:v>
+                </c:pt>
+                <c:pt idx="3">
+                  <c:v>8.0E-5</c:v>
+                </c:pt>
+                <c:pt idx="4">
+                  <c:v>0.0005</c:v>
+                </c:pt>
+                <c:pt idx="5">
+                  <c:v>0.0011</c:v>
+                </c:pt>
+                <c:pt idx="6">
+                  <c:v>0.002</c:v>
+                </c:pt>
+                <c:pt idx="7">
+                  <c:v>0.004</c:v>
+                </c:pt>
+              </c:numCache>
+            </c:numRef>
+          </c:xVal>
+          <c:yVal>
+            <c:numRef>
+              <c:f>Foglio1!$D$4:$K$4</c:f>
+              <c:numCache>
+                <c:formatCode>General</c:formatCode>
+                <c:ptCount val="8"/>
+                <c:pt idx="0">
+                  <c:v>0.083378</c:v>
+                </c:pt>
+                <c:pt idx="1">
+                  <c:v>0.166175</c:v>
+                </c:pt>
+                <c:pt idx="2">
+                  <c:v>0.832016</c:v>
+                </c:pt>
+                <c:pt idx="3">
+                  <c:v>6.654994999999999</c:v>
+                </c:pt>
+                <c:pt idx="4">
+                  <c:v>41.618662</c:v>
+                </c:pt>
+                <c:pt idx="5">
+                  <c:v>91.471671</c:v>
+                </c:pt>
+                <c:pt idx="6">
+                  <c:v>99.999752</c:v>
+                </c:pt>
+                <c:pt idx="7">
+                  <c:v>99.998456</c:v>
+                </c:pt>
+              </c:numCache>
+            </c:numRef>
+          </c:yVal>
+          <c:smooth val="1"/>
+        </c:ser>
+        <c:ser>
+          <c:idx val="1"/>
+          <c:order val="1"/>
+          <c:tx>
+            <c:v>RANDOM</c:v>
+          </c:tx>
+          <c:spPr>
+            <a:ln w="22225" cap="rnd">
+              <a:solidFill>
+                <a:schemeClr val="accent3"/>
+              </a:solidFill>
+              <a:round/>
+            </a:ln>
+            <a:effectLst/>
+          </c:spPr>
+          <c:marker>
+            <c:symbol val="square"/>
+            <c:size val="6"/>
+            <c:spPr>
+              <a:solidFill>
+                <a:schemeClr val="accent3"/>
+              </a:solidFill>
+              <a:ln w="9525">
+                <a:solidFill>
+                  <a:schemeClr val="accent3"/>
+                </a:solidFill>
+                <a:round/>
+              </a:ln>
+              <a:effectLst/>
+            </c:spPr>
+          </c:marker>
+          <c:xVal>
+            <c:numRef>
+              <c:f>Foglio1!$D$11:$K$11</c:f>
+              <c:numCache>
+                <c:formatCode>General</c:formatCode>
+                <c:ptCount val="8"/>
+                <c:pt idx="0">
+                  <c:v>1.0E-6</c:v>
+                </c:pt>
+                <c:pt idx="1">
+                  <c:v>2.0E-6</c:v>
+                </c:pt>
+                <c:pt idx="2">
+                  <c:v>1.0E-5</c:v>
+                </c:pt>
+                <c:pt idx="3">
+                  <c:v>8.0E-5</c:v>
+                </c:pt>
+                <c:pt idx="4">
+                  <c:v>0.0005</c:v>
+                </c:pt>
+                <c:pt idx="5">
+                  <c:v>0.0011</c:v>
+                </c:pt>
+                <c:pt idx="6">
+                  <c:v>0.002</c:v>
+                </c:pt>
+                <c:pt idx="7">
+                  <c:v>0.004</c:v>
+                </c:pt>
+              </c:numCache>
+            </c:numRef>
+          </c:xVal>
+          <c:yVal>
+            <c:numRef>
+              <c:f>Foglio1!$D$12:$K$12</c:f>
+              <c:numCache>
+                <c:formatCode>General</c:formatCode>
+                <c:ptCount val="8"/>
+                <c:pt idx="0">
+                  <c:v>0.083501</c:v>
+                </c:pt>
+                <c:pt idx="1">
+                  <c:v>0.166116</c:v>
+                </c:pt>
+                <c:pt idx="2">
+                  <c:v>0.832536</c:v>
+                </c:pt>
+                <c:pt idx="3">
+                  <c:v>6.67189</c:v>
+                </c:pt>
+                <c:pt idx="4">
+                  <c:v>41.826596</c:v>
+                </c:pt>
+                <c:pt idx="5">
+                  <c:v>91.286728</c:v>
+                </c:pt>
+                <c:pt idx="6">
+                  <c:v>99.999796</c:v>
+                </c:pt>
+                <c:pt idx="7">
+                  <c:v>99.999835</c:v>
+                </c:pt>
+              </c:numCache>
+            </c:numRef>
+          </c:yVal>
+          <c:smooth val="1"/>
+        </c:ser>
+        <c:ser>
+          <c:idx val="2"/>
+          <c:order val="2"/>
+          <c:tx>
+            <c:v>FIFO</c:v>
+          </c:tx>
+          <c:spPr>
+            <a:ln w="22225" cap="rnd">
+              <a:solidFill>
+                <a:schemeClr val="accent5"/>
+              </a:solidFill>
+              <a:round/>
+            </a:ln>
+            <a:effectLst/>
+          </c:spPr>
+          <c:marker>
+            <c:symbol val="triangle"/>
+            <c:size val="6"/>
+            <c:spPr>
+              <a:solidFill>
+                <a:schemeClr val="accent5"/>
+              </a:solidFill>
+              <a:ln w="9525">
+                <a:solidFill>
+                  <a:schemeClr val="accent5"/>
+                </a:solidFill>
+                <a:round/>
+              </a:ln>
+              <a:effectLst/>
+            </c:spPr>
+          </c:marker>
+          <c:xVal>
+            <c:numRef>
+              <c:f>Foglio1!$D$19:$K$19</c:f>
+              <c:numCache>
+                <c:formatCode>General</c:formatCode>
+                <c:ptCount val="8"/>
+                <c:pt idx="0">
+                  <c:v>1.0E-6</c:v>
+                </c:pt>
+                <c:pt idx="1">
+                  <c:v>2.0E-6</c:v>
+                </c:pt>
+                <c:pt idx="2">
+                  <c:v>1.0E-5</c:v>
+                </c:pt>
+                <c:pt idx="3">
+                  <c:v>8.0E-5</c:v>
+                </c:pt>
+                <c:pt idx="4">
+                  <c:v>0.0005</c:v>
+                </c:pt>
+                <c:pt idx="5">
+                  <c:v>0.0011</c:v>
+                </c:pt>
+                <c:pt idx="6">
+                  <c:v>0.002</c:v>
+                </c:pt>
+                <c:pt idx="7">
+                  <c:v>0.004</c:v>
+                </c:pt>
+              </c:numCache>
+            </c:numRef>
+          </c:xVal>
+          <c:yVal>
+            <c:numRef>
+              <c:f>Foglio1!$D$20:$K$20</c:f>
+              <c:numCache>
+                <c:formatCode>General</c:formatCode>
+                <c:ptCount val="8"/>
+                <c:pt idx="0">
+                  <c:v>0.083519</c:v>
+                </c:pt>
+                <c:pt idx="1">
+                  <c:v>0.165702</c:v>
+                </c:pt>
+                <c:pt idx="2">
+                  <c:v>0.833185</c:v>
+                </c:pt>
+                <c:pt idx="3">
+                  <c:v>6.61647</c:v>
+                </c:pt>
+                <c:pt idx="4">
+                  <c:v>41.6561</c:v>
+                </c:pt>
+                <c:pt idx="5">
+                  <c:v>91.0612</c:v>
+                </c:pt>
+                <c:pt idx="6">
+                  <c:v>99.99687</c:v>
+                </c:pt>
+                <c:pt idx="7">
+                  <c:v>99.994126</c:v>
+                </c:pt>
+              </c:numCache>
+            </c:numRef>
+          </c:yVal>
+          <c:smooth val="1"/>
+        </c:ser>
+        <c:dLbls>
+          <c:showLegendKey val="0"/>
+          <c:showVal val="0"/>
+          <c:showCatName val="0"/>
+          <c:showSerName val="0"/>
+          <c:showPercent val="0"/>
+          <c:showBubbleSize val="0"/>
+        </c:dLbls>
+        <c:axId val="1792384272"/>
+        <c:axId val="1792440240"/>
+      </c:scatterChart>
+      <c:valAx>
+        <c:axId val="1792384272"/>
+        <c:scaling>
+          <c:orientation val="minMax"/>
+        </c:scaling>
+        <c:delete val="0"/>
+        <c:axPos val="b"/>
+        <c:title>
+          <c:overlay val="0"/>
+          <c:spPr>
+            <a:noFill/>
+            <a:ln>
+              <a:noFill/>
+            </a:ln>
+            <a:effectLst/>
+          </c:spPr>
+          <c:txPr>
+            <a:bodyPr rot="0" spcFirstLastPara="1" vertOverflow="ellipsis" vert="horz" wrap="square" anchor="ctr" anchorCtr="1"/>
+            <a:lstStyle/>
+            <a:p>
+              <a:pPr>
+                <a:defRPr sz="900" b="0" i="0" u="none" strike="noStrike" kern="1200" cap="all" baseline="0">
+                  <a:solidFill>
+                    <a:schemeClr val="tx1">
+                      <a:lumMod val="65000"/>
+                      <a:lumOff val="35000"/>
+                    </a:schemeClr>
+                  </a:solidFill>
+                  <a:latin typeface="+mn-lt"/>
+                  <a:ea typeface="+mn-ea"/>
+                  <a:cs typeface="+mn-cs"/>
+                </a:defRPr>
+              </a:pPr>
+              <a:endParaRPr lang="it-IT"/>
+            </a:p>
+          </c:txPr>
+        </c:title>
+        <c:majorTickMark val="none"/>
+        <c:minorTickMark val="none"/>
+        <c:tickLblPos val="nextTo"/>
+        <c:spPr>
+          <a:noFill/>
+          <a:ln w="9525" cap="flat" cmpd="sng" algn="ctr">
+            <a:solidFill>
+              <a:schemeClr val="dk1">
+                <a:lumMod val="15000"/>
+                <a:lumOff val="85000"/>
+              </a:schemeClr>
+            </a:solidFill>
+            <a:round/>
+          </a:ln>
+          <a:effectLst/>
+        </c:spPr>
+        <c:txPr>
+          <a:bodyPr rot="-60000000" spcFirstLastPara="1" vertOverflow="ellipsis" vert="horz" wrap="square" anchor="ctr" anchorCtr="1"/>
+          <a:lstStyle/>
+          <a:p>
+            <a:pPr>
+              <a:defRPr sz="900" b="0" i="0" u="none" strike="noStrike" kern="1200" baseline="0">
+                <a:solidFill>
+                  <a:schemeClr val="tx1">
+                    <a:lumMod val="65000"/>
+                    <a:lumOff val="35000"/>
+                  </a:schemeClr>
+                </a:solidFill>
+                <a:latin typeface="+mn-lt"/>
+                <a:ea typeface="+mn-ea"/>
+                <a:cs typeface="+mn-cs"/>
+              </a:defRPr>
+            </a:pPr>
+            <a:endParaRPr lang="it-IT"/>
+          </a:p>
+        </c:txPr>
+        <c:crossAx val="1792440240"/>
+        <c:crosses val="autoZero"/>
+        <c:crossBetween val="midCat"/>
+      </c:valAx>
+      <c:valAx>
+        <c:axId val="1792440240"/>
+        <c:scaling>
+          <c:orientation val="minMax"/>
+          <c:max val="120.0"/>
+        </c:scaling>
+        <c:delete val="0"/>
+        <c:axPos val="l"/>
+        <c:majorGridlines>
+          <c:spPr>
+            <a:ln w="9525" cap="flat" cmpd="sng" algn="ctr">
+              <a:solidFill>
+                <a:schemeClr val="tx1">
+                  <a:lumMod val="15000"/>
+                  <a:lumOff val="85000"/>
+                </a:schemeClr>
+              </a:solidFill>
+              <a:round/>
+            </a:ln>
+            <a:effectLst/>
+          </c:spPr>
+        </c:majorGridlines>
+        <c:title>
+          <c:overlay val="0"/>
+          <c:spPr>
+            <a:noFill/>
+            <a:ln>
+              <a:noFill/>
+            </a:ln>
+            <a:effectLst/>
+          </c:spPr>
+          <c:txPr>
+            <a:bodyPr rot="-5400000" spcFirstLastPara="1" vertOverflow="ellipsis" vert="horz" wrap="square" anchor="ctr" anchorCtr="1"/>
+            <a:lstStyle/>
+            <a:p>
+              <a:pPr>
+                <a:defRPr sz="900" b="0" i="0" u="none" strike="noStrike" kern="1200" cap="all" baseline="0">
+                  <a:solidFill>
+                    <a:schemeClr val="tx1">
+                      <a:lumMod val="65000"/>
+                      <a:lumOff val="35000"/>
+                    </a:schemeClr>
+                  </a:solidFill>
+                  <a:latin typeface="+mn-lt"/>
+                  <a:ea typeface="+mn-ea"/>
+                  <a:cs typeface="+mn-cs"/>
+                </a:defRPr>
+              </a:pPr>
+              <a:endParaRPr lang="it-IT"/>
+            </a:p>
+          </c:txPr>
+        </c:title>
+        <c:majorTickMark val="none"/>
+        <c:minorTickMark val="none"/>
+        <c:tickLblPos val="nextTo"/>
+        <c:spPr>
+          <a:noFill/>
+          <a:ln w="9525" cap="flat" cmpd="sng" algn="ctr">
+            <a:solidFill>
+              <a:schemeClr val="dk1">
+                <a:lumMod val="15000"/>
+                <a:lumOff val="85000"/>
+              </a:schemeClr>
+            </a:solidFill>
+            <a:round/>
+          </a:ln>
+          <a:effectLst/>
+        </c:spPr>
+        <c:txPr>
+          <a:bodyPr rot="-60000000" spcFirstLastPara="1" vertOverflow="ellipsis" vert="horz" wrap="square" anchor="ctr" anchorCtr="1"/>
+          <a:lstStyle/>
+          <a:p>
+            <a:pPr>
+              <a:defRPr sz="900" b="0" i="0" u="none" strike="noStrike" kern="1200" baseline="0">
+                <a:solidFill>
+                  <a:schemeClr val="tx1">
+                    <a:lumMod val="65000"/>
+                    <a:lumOff val="35000"/>
+                  </a:schemeClr>
+                </a:solidFill>
+                <a:latin typeface="+mn-lt"/>
+                <a:ea typeface="+mn-ea"/>
+                <a:cs typeface="+mn-cs"/>
+              </a:defRPr>
+            </a:pPr>
+            <a:endParaRPr lang="it-IT"/>
+          </a:p>
+        </c:txPr>
+        <c:crossAx val="1792384272"/>
+        <c:crosses val="autoZero"/>
+        <c:crossBetween val="midCat"/>
+      </c:valAx>
+      <c:spPr>
+        <a:noFill/>
+        <a:ln>
+          <a:noFill/>
+        </a:ln>
+        <a:effectLst/>
+      </c:spPr>
+    </c:plotArea>
+    <c:legend>
+      <c:legendPos val="r"/>
+      <c:overlay val="0"/>
+      <c:spPr>
+        <a:noFill/>
+        <a:ln>
+          <a:noFill/>
+        </a:ln>
+        <a:effectLst/>
+      </c:spPr>
+      <c:txPr>
+        <a:bodyPr rot="0" spcFirstLastPara="1" vertOverflow="ellipsis" vert="horz" wrap="square" anchor="ctr" anchorCtr="1"/>
+        <a:lstStyle/>
+        <a:p>
+          <a:pPr>
+            <a:defRPr sz="900" b="0" i="0" u="none" strike="noStrike" kern="1200" baseline="0">
+              <a:solidFill>
+                <a:schemeClr val="tx1">
+                  <a:lumMod val="65000"/>
+                  <a:lumOff val="35000"/>
+                </a:schemeClr>
+              </a:solidFill>
+              <a:latin typeface="+mn-lt"/>
+              <a:ea typeface="+mn-ea"/>
+              <a:cs typeface="+mn-cs"/>
+            </a:defRPr>
+          </a:pPr>
+          <a:endParaRPr lang="it-IT"/>
+        </a:p>
+      </c:txPr>
+    </c:legend>
+    <c:plotVisOnly val="1"/>
+    <c:dispBlanksAs val="gap"/>
+    <c:showDLblsOverMax val="0"/>
+  </c:chart>
+  <c:spPr>
+    <a:solidFill>
+      <a:schemeClr val="lt1"/>
+    </a:solidFill>
+    <a:ln w="9525" cap="flat" cmpd="sng" algn="ctr">
+      <a:solidFill>
+        <a:schemeClr val="tx1">
+          <a:lumMod val="15000"/>
+          <a:lumOff val="85000"/>
+        </a:schemeClr>
+      </a:solidFill>
+      <a:round/>
+    </a:ln>
+    <a:effectLst/>
+  </c:spPr>
+  <c:txPr>
+    <a:bodyPr/>
+    <a:lstStyle/>
+    <a:p>
+      <a:pPr>
+        <a:defRPr/>
+      </a:pPr>
+      <a:endParaRPr lang="it-IT"/>
+    </a:p>
+  </c:txPr>
+  <c:externalData r:id="rId3">
+    <c:autoUpdate val="0"/>
+  </c:externalData>
+</c:chartSpace>
+</file>
+
+<file path=word/charts/colors1.xml><?xml version="1.0" encoding="utf-8"?>
+<cs:colorStyle xmlns:cs="http://schemas.microsoft.com/office/drawing/2012/chartStyle" xmlns:a="http://schemas.openxmlformats.org/drawingml/2006/main" meth="cycle" id="11">
+  <a:schemeClr val="accent1"/>
+  <a:schemeClr val="accent3"/>
+  <a:schemeClr val="accent5"/>
+  <cs:variation/>
+  <cs:variation>
+    <a:lumMod val="60000"/>
+  </cs:variation>
+  <cs:variation>
+    <a:lumMod val="80000"/>
+    <a:lumOff val="20000"/>
+  </cs:variation>
+  <cs:variation>
+    <a:lumMod val="80000"/>
+  </cs:variation>
+  <cs:variation>
+    <a:lumMod val="60000"/>
+    <a:lumOff val="40000"/>
+  </cs:variation>
+  <cs:variation>
+    <a:lumMod val="50000"/>
+  </cs:variation>
+  <cs:variation>
+    <a:lumMod val="70000"/>
+    <a:lumOff val="30000"/>
+  </cs:variation>
+  <cs:variation>
+    <a:lumMod val="70000"/>
+  </cs:variation>
+  <cs:variation>
+    <a:lumMod val="50000"/>
+    <a:lumOff val="50000"/>
+  </cs:variation>
+</cs:colorStyle>
+</file>
+
+<file path=word/charts/style1.xml><?xml version="1.0" encoding="utf-8"?>
+<cs:chartStyle xmlns:cs="http://schemas.microsoft.com/office/drawing/2012/chartStyle" xmlns:a="http://schemas.openxmlformats.org/drawingml/2006/main" id="241">
+  <cs:axisTitle>
+    <cs:lnRef idx="0"/>
+    <cs:fillRef idx="0"/>
+    <cs:effectRef idx="0"/>
+    <cs:fontRef idx="minor">
+      <a:schemeClr val="tx1">
+        <a:lumMod val="65000"/>
+        <a:lumOff val="35000"/>
+      </a:schemeClr>
+    </cs:fontRef>
+    <cs:defRPr sz="900" kern="1200" cap="all"/>
+  </cs:axisTitle>
+  <cs:categoryAxis>
+    <cs:lnRef idx="0"/>
+    <cs:fillRef idx="0"/>
+    <cs:effectRef idx="0"/>
+    <cs:fontRef idx="minor">
+      <a:schemeClr val="tx1">
+        <a:lumMod val="65000"/>
+        <a:lumOff val="35000"/>
+      </a:schemeClr>
+    </cs:fontRef>
+    <cs:spPr>
+      <a:ln w="9525" cap="flat" cmpd="sng" algn="ctr">
+        <a:solidFill>
+          <a:schemeClr val="tx1">
+            <a:lumMod val="15000"/>
+            <a:lumOff val="85000"/>
+          </a:schemeClr>
+        </a:solidFill>
+        <a:round/>
+      </a:ln>
+    </cs:spPr>
+    <cs:defRPr sz="900" kern="1200" cap="all" spc="120" normalizeH="0" baseline="0"/>
+  </cs:categoryAxis>
+  <cs:chartArea mods="allowNoFillOverride allowNoLineOverride">
+    <cs:lnRef idx="0"/>
+    <cs:fillRef idx="0"/>
+    <cs:effectRef idx="0"/>
+    <cs:fontRef idx="minor">
+      <a:schemeClr val="dk1"/>
+    </cs:fontRef>
+    <cs:spPr>
+      <a:solidFill>
+        <a:schemeClr val="lt1"/>
+      </a:solidFill>
+      <a:ln w="9525" cap="flat" cmpd="sng" algn="ctr">
+        <a:solidFill>
+          <a:schemeClr val="tx1">
+            <a:lumMod val="15000"/>
+            <a:lumOff val="85000"/>
+          </a:schemeClr>
+        </a:solidFill>
+        <a:round/>
+      </a:ln>
+    </cs:spPr>
+    <cs:defRPr sz="900" kern="1200"/>
+  </cs:chartArea>
+  <cs:dataLabel>
+    <cs:lnRef idx="0"/>
+    <cs:fillRef idx="0"/>
+    <cs:effectRef idx="0"/>
+    <cs:fontRef idx="minor">
+      <a:schemeClr val="tx1">
+        <a:lumMod val="50000"/>
+        <a:lumOff val="50000"/>
+      </a:schemeClr>
+    </cs:fontRef>
+    <cs:defRPr sz="800" b="0" i="0" u="none" strike="noStrike" kern="1200" baseline="0"/>
+  </cs:dataLabel>
+  <cs:dataLabelCallout>
+    <cs:lnRef idx="0"/>
+    <cs:fillRef idx="0"/>
+    <cs:effectRef idx="0"/>
+    <cs:fontRef idx="minor">
+      <a:schemeClr val="dk1">
+        <a:lumMod val="65000"/>
+        <a:lumOff val="35000"/>
+      </a:schemeClr>
+    </cs:fontRef>
+    <cs:spPr>
+      <a:solidFill>
+        <a:schemeClr val="lt1"/>
+      </a:solidFill>
+      <a:ln>
+        <a:solidFill>
+          <a:schemeClr val="dk1">
+            <a:lumMod val="25000"/>
+            <a:lumOff val="75000"/>
+          </a:schemeClr>
+        </a:solidFill>
+      </a:ln>
+    </cs:spPr>
+    <cs:defRPr sz="900" kern="1200"/>
+    <cs:bodyPr rot="0" spcFirstLastPara="1" vertOverflow="clip" horzOverflow="clip" vert="horz" wrap="square" lIns="36576" tIns="18288" rIns="36576" bIns="18288" anchor="ctr" anchorCtr="1">
+      <a:spAutoFit/>
+    </cs:bodyPr>
+  </cs:dataLabelCallout>
+  <cs:dataPoint>
+    <cs:lnRef idx="0"/>
+    <cs:fillRef idx="0">
+      <cs:styleClr val="auto"/>
+    </cs:fillRef>
+    <cs:effectRef idx="0"/>
+    <cs:fontRef idx="minor">
+      <a:schemeClr val="dk1"/>
+    </cs:fontRef>
+    <cs:spPr>
+      <a:solidFill>
+        <a:schemeClr val="phClr"/>
+      </a:solidFill>
+    </cs:spPr>
+  </cs:dataPoint>
+  <cs:dataPoint3D>
+    <cs:lnRef idx="0"/>
+    <cs:fillRef idx="0">
+      <cs:styleClr val="auto"/>
+    </cs:fillRef>
+    <cs:effectRef idx="0"/>
+    <cs:fontRef idx="minor">
+      <a:schemeClr val="dk1"/>
+    </cs:fontRef>
+    <cs:spPr>
+      <a:solidFill>
+        <a:schemeClr val="phClr"/>
+      </a:solidFill>
+    </cs:spPr>
+  </cs:dataPoint3D>
+  <cs:dataPointLine>
+    <cs:lnRef idx="0">
+      <cs:styleClr val="auto"/>
+    </cs:lnRef>
+    <cs:fillRef idx="0"/>
+    <cs:effectRef idx="0"/>
+    <cs:fontRef idx="minor">
+      <a:schemeClr val="dk1"/>
+    </cs:fontRef>
+    <cs:spPr>
+      <a:ln w="22225" cap="rnd">
+        <a:solidFill>
+          <a:schemeClr val="phClr"/>
+        </a:solidFill>
+        <a:round/>
+      </a:ln>
+    </cs:spPr>
+  </cs:dataPointLine>
+  <cs:dataPointMarker>
+    <cs:lnRef idx="0">
+      <cs:styleClr val="auto"/>
+    </cs:lnRef>
+    <cs:fillRef idx="0">
+      <cs:styleClr val="auto"/>
+    </cs:fillRef>
+    <cs:effectRef idx="0"/>
+    <cs:fontRef idx="minor">
+      <a:schemeClr val="dk1"/>
+    </cs:fontRef>
+    <cs:spPr>
+      <a:solidFill>
+        <a:schemeClr val="phClr"/>
+      </a:solidFill>
+      <a:ln w="9525">
+        <a:solidFill>
+          <a:schemeClr val="phClr"/>
+        </a:solidFill>
+        <a:round/>
+      </a:ln>
+    </cs:spPr>
+  </cs:dataPointMarker>
+  <cs:dataPointMarkerLayout size="6"/>
+  <cs:dataPointWireframe>
+    <cs:lnRef idx="0">
+      <cs:styleClr val="auto"/>
+    </cs:lnRef>
+    <cs:fillRef idx="0"/>
+    <cs:effectRef idx="0"/>
+    <cs:fontRef idx="minor">
+      <a:schemeClr val="dk1"/>
+    </cs:fontRef>
+    <cs:spPr>
+      <a:ln w="9525" cap="rnd">
+        <a:solidFill>
+          <a:schemeClr val="phClr"/>
+        </a:solidFill>
+        <a:round/>
+      </a:ln>
+    </cs:spPr>
+  </cs:dataPointWireframe>
+  <cs:dataTable>
+    <cs:lnRef idx="0"/>
+    <cs:fillRef idx="0"/>
+    <cs:effectRef idx="0"/>
+    <cs:fontRef idx="minor">
+      <a:schemeClr val="tx1">
+        <a:lumMod val="65000"/>
+        <a:lumOff val="35000"/>
+      </a:schemeClr>
+    </cs:fontRef>
+    <cs:spPr>
+      <a:ln w="9525">
+        <a:solidFill>
+          <a:schemeClr val="tx1">
+            <a:lumMod val="15000"/>
+            <a:lumOff val="85000"/>
+          </a:schemeClr>
+        </a:solidFill>
+      </a:ln>
+    </cs:spPr>
+    <cs:defRPr sz="900" kern="1200"/>
+  </cs:dataTable>
+  <cs:downBar>
+    <cs:lnRef idx="0"/>
+    <cs:fillRef idx="0"/>
+    <cs:effectRef idx="0"/>
+    <cs:fontRef idx="minor">
+      <a:schemeClr val="dk1"/>
+    </cs:fontRef>
+    <cs:spPr>
+      <a:solidFill>
+        <a:schemeClr val="dk1">
+          <a:lumMod val="75000"/>
+          <a:lumOff val="25000"/>
+        </a:schemeClr>
+      </a:solidFill>
+      <a:ln w="9525">
+        <a:solidFill>
+          <a:schemeClr val="tx1">
+            <a:lumMod val="15000"/>
+            <a:lumOff val="85000"/>
+          </a:schemeClr>
+        </a:solidFill>
+      </a:ln>
+    </cs:spPr>
+  </cs:downBar>
+  <cs:dropLine>
+    <cs:lnRef idx="0"/>
+    <cs:fillRef idx="0"/>
+    <cs:effectRef idx="0"/>
+    <cs:fontRef idx="minor">
+      <a:schemeClr val="dk1"/>
+    </cs:fontRef>
+    <cs:spPr>
+      <a:ln w="9525">
+        <a:solidFill>
+          <a:schemeClr val="tx1">
+            <a:lumMod val="35000"/>
+            <a:lumOff val="65000"/>
+          </a:schemeClr>
+        </a:solidFill>
+      </a:ln>
+    </cs:spPr>
+  </cs:dropLine>
+  <cs:errorBar>
+    <cs:lnRef idx="0"/>
+    <cs:fillRef idx="0"/>
+    <cs:effectRef idx="0"/>
+    <cs:fontRef idx="minor">
+      <a:schemeClr val="dk1"/>
+    </cs:fontRef>
+    <cs:spPr>
+      <a:ln w="9525">
+        <a:solidFill>
+          <a:schemeClr val="tx1">
+            <a:lumMod val="65000"/>
+            <a:lumOff val="35000"/>
+          </a:schemeClr>
+        </a:solidFill>
+        <a:round/>
+      </a:ln>
+    </cs:spPr>
+  </cs:errorBar>
+  <cs:floor>
+    <cs:lnRef idx="0"/>
+    <cs:fillRef idx="0"/>
+    <cs:effectRef idx="0"/>
+    <cs:fontRef idx="minor">
+      <a:schemeClr val="dk1"/>
+    </cs:fontRef>
+  </cs:floor>
+  <cs:gridlineMajor>
+    <cs:lnRef idx="0"/>
+    <cs:fillRef idx="0"/>
+    <cs:effectRef idx="0"/>
+    <cs:fontRef idx="minor">
+      <a:schemeClr val="dk1"/>
+    </cs:fontRef>
+    <cs:spPr>
+      <a:ln w="9525" cap="flat" cmpd="sng" algn="ctr">
+        <a:solidFill>
+          <a:schemeClr val="tx1">
+            <a:lumMod val="15000"/>
+            <a:lumOff val="85000"/>
+          </a:schemeClr>
+        </a:solidFill>
+        <a:round/>
+      </a:ln>
+    </cs:spPr>
+  </cs:gridlineMajor>
+  <cs:gridlineMinor>
+    <cs:lnRef idx="0"/>
+    <cs:fillRef idx="0"/>
+    <cs:effectRef idx="0"/>
+    <cs:fontRef idx="minor">
+      <a:schemeClr val="dk1"/>
+    </cs:fontRef>
+    <cs:spPr>
+      <a:ln>
+        <a:solidFill>
+          <a:schemeClr val="tx1">
+            <a:lumMod val="5000"/>
+            <a:lumOff val="95000"/>
+          </a:schemeClr>
+        </a:solidFill>
+      </a:ln>
+    </cs:spPr>
+  </cs:gridlineMinor>
+  <cs:hiLoLine>
+    <cs:lnRef idx="0"/>
+    <cs:fillRef idx="0"/>
+    <cs:effectRef idx="0"/>
+    <cs:fontRef idx="minor">
+      <a:schemeClr val="dk1"/>
+    </cs:fontRef>
+    <cs:spPr>
+      <a:ln w="9525">
+        <a:solidFill>
+          <a:schemeClr val="tx1">
+            <a:lumMod val="35000"/>
+            <a:lumOff val="65000"/>
+          </a:schemeClr>
+        </a:solidFill>
+      </a:ln>
+    </cs:spPr>
+  </cs:hiLoLine>
+  <cs:leaderLine>
+    <cs:lnRef idx="0"/>
+    <cs:fillRef idx="0"/>
+    <cs:effectRef idx="0"/>
+    <cs:fontRef idx="minor">
+      <a:schemeClr val="dk1"/>
+    </cs:fontRef>
+    <cs:spPr>
+      <a:ln w="9525">
+        <a:solidFill>
+          <a:schemeClr val="tx1">
+            <a:lumMod val="35000"/>
+            <a:lumOff val="65000"/>
+          </a:schemeClr>
+        </a:solidFill>
+      </a:ln>
+    </cs:spPr>
+  </cs:leaderLine>
+  <cs:legend>
+    <cs:lnRef idx="0"/>
+    <cs:fillRef idx="0"/>
+    <cs:effectRef idx="0"/>
+    <cs:fontRef idx="minor">
+      <a:schemeClr val="tx1">
+        <a:lumMod val="65000"/>
+        <a:lumOff val="35000"/>
+      </a:schemeClr>
+    </cs:fontRef>
+    <cs:defRPr sz="900" kern="1200"/>
+  </cs:legend>
+  <cs:plotArea mods="allowNoFillOverride allowNoLineOverride">
+    <cs:lnRef idx="0"/>
+    <cs:fillRef idx="0"/>
+    <cs:effectRef idx="0"/>
+    <cs:fontRef idx="minor">
+      <a:schemeClr val="dk1"/>
+    </cs:fontRef>
+  </cs:plotArea>
+  <cs:plotArea3D mods="allowNoFillOverride allowNoLineOverride">
+    <cs:lnRef idx="0"/>
+    <cs:fillRef idx="0"/>
+    <cs:effectRef idx="0"/>
+    <cs:fontRef idx="minor">
+      <a:schemeClr val="dk1"/>
+    </cs:fontRef>
+  </cs:plotArea3D>
+  <cs:seriesAxis>
+    <cs:lnRef idx="0"/>
+    <cs:fillRef idx="0"/>
+    <cs:effectRef idx="0"/>
+    <cs:fontRef idx="minor">
+      <a:schemeClr val="tx1">
+        <a:lumMod val="65000"/>
+        <a:lumOff val="35000"/>
+      </a:schemeClr>
+    </cs:fontRef>
+    <cs:spPr>
+      <a:ln w="9525" cap="flat" cmpd="sng" algn="ctr">
+        <a:solidFill>
+          <a:schemeClr val="tx1">
+            <a:lumMod val="15000"/>
+            <a:lumOff val="85000"/>
+          </a:schemeClr>
+        </a:solidFill>
+        <a:round/>
+      </a:ln>
+    </cs:spPr>
+    <cs:defRPr sz="900" kern="1200"/>
+  </cs:seriesAxis>
+  <cs:seriesLine>
+    <cs:lnRef idx="0"/>
+    <cs:fillRef idx="0"/>
+    <cs:effectRef idx="0"/>
+    <cs:fontRef idx="minor">
+      <a:schemeClr val="dk1"/>
+    </cs:fontRef>
+    <cs:spPr>
+      <a:ln w="9525">
+        <a:solidFill>
+          <a:schemeClr val="tx1">
+            <a:lumMod val="35000"/>
+            <a:lumOff val="65000"/>
+          </a:schemeClr>
+        </a:solidFill>
+        <a:round/>
+      </a:ln>
+    </cs:spPr>
+  </cs:seriesLine>
+  <cs:title>
+    <cs:lnRef idx="0"/>
+    <cs:fillRef idx="0"/>
+    <cs:effectRef idx="0"/>
+    <cs:fontRef idx="minor">
+      <a:schemeClr val="tx1">
+        <a:lumMod val="65000"/>
+        <a:lumOff val="35000"/>
+      </a:schemeClr>
+    </cs:fontRef>
+    <cs:defRPr sz="1600" b="1" kern="1200" cap="all" spc="120" normalizeH="0" baseline="0"/>
+  </cs:title>
+  <cs:trendline>
+    <cs:lnRef idx="0">
+      <cs:styleClr val="auto"/>
+    </cs:lnRef>
+    <cs:fillRef idx="0"/>
+    <cs:effectRef idx="0"/>
+    <cs:fontRef idx="minor">
+      <a:schemeClr val="dk1"/>
+    </cs:fontRef>
+    <cs:spPr>
+      <a:ln w="9525" cap="rnd">
+        <a:solidFill>
+          <a:schemeClr val="phClr"/>
+        </a:solidFill>
+      </a:ln>
+    </cs:spPr>
+  </cs:trendline>
+  <cs:trendlineLabel>
+    <cs:lnRef idx="0"/>
+    <cs:fillRef idx="0"/>
+    <cs:effectRef idx="0"/>
+    <cs:fontRef idx="minor">
+      <a:schemeClr val="tx1">
+        <a:lumMod val="65000"/>
+        <a:lumOff val="35000"/>
+      </a:schemeClr>
+    </cs:fontRef>
+    <cs:defRPr sz="800" kern="1200"/>
+  </cs:trendlineLabel>
+  <cs:upBar>
+    <cs:lnRef idx="0"/>
+    <cs:fillRef idx="0"/>
+    <cs:effectRef idx="0"/>
+    <cs:fontRef idx="minor">
+      <a:schemeClr val="dk1"/>
+    </cs:fontRef>
+    <cs:spPr>
+      <a:solidFill>
+        <a:schemeClr val="lt1"/>
+      </a:solidFill>
+      <a:ln w="9525">
+        <a:solidFill>
+          <a:schemeClr val="tx1">
+            <a:lumMod val="65000"/>
+            <a:lumOff val="35000"/>
+          </a:schemeClr>
+        </a:solidFill>
+      </a:ln>
+    </cs:spPr>
+  </cs:upBar>
+  <cs:valueAxis>
+    <cs:lnRef idx="0"/>
+    <cs:fillRef idx="0"/>
+    <cs:effectRef idx="0"/>
+    <cs:fontRef idx="minor">
+      <a:schemeClr val="tx1">
+        <a:lumMod val="65000"/>
+        <a:lumOff val="35000"/>
+      </a:schemeClr>
+    </cs:fontRef>
+    <cs:spPr>
+      <a:ln w="9525" cap="flat" cmpd="sng" algn="ctr">
+        <a:solidFill>
+          <a:schemeClr val="dk1">
+            <a:lumMod val="15000"/>
+            <a:lumOff val="85000"/>
+          </a:schemeClr>
+        </a:solidFill>
+        <a:round/>
+      </a:ln>
+    </cs:spPr>
+    <cs:defRPr sz="900" kern="1200"/>
+  </cs:valueAxis>
+  <cs:wall>
+    <cs:lnRef idx="0"/>
+    <cs:fillRef idx="0"/>
+    <cs:effectRef idx="0"/>
+    <cs:fontRef idx="minor">
+      <a:schemeClr val="dk1"/>
+    </cs:fontRef>
+  </cs:wall>
+</cs:chartStyle>
+</file>
+
 <file path=word/theme/theme1.xml><?xml version="1.0" encoding="utf-8"?>
-<a:theme xmlns:a="http://schemas.openxmlformats.org/drawingml/2006/main" xmlns:r="http://schemas.openxmlformats.org/officeDocument/2006/relationships" name="00_Note-taking">
+<a:theme xmlns:a="http://schemas.openxmlformats.org/drawingml/2006/main" name="00_Note-taking">
   <a:themeElements>
     <a:clrScheme name="00_Note-taking">
       <a:dk1>
@@ -1350,7 +2924,7 @@
         <a:effectLst/>
         <a:sp3d/>
       </a:spPr>
-      <a:bodyPr rot="0" spcFirstLastPara="1" vertOverflow="overflow" horzOverflow="overflow" vert="horz" wrap="square" lIns="101600" tIns="101600" rIns="101600" bIns="101600" numCol="1" spcCol="38100" rtlCol="0" anchor="ctr" upright="0">
+      <a:bodyPr rot="0" spcFirstLastPara="1" vertOverflow="overflow" horzOverflow="overflow" vert="horz" wrap="square" lIns="101600" tIns="101600" rIns="101600" bIns="101600" numCol="1" spcCol="38100" rtlCol="0" anchor="ctr">
         <a:spAutoFit/>
       </a:bodyPr>
       <a:lstStyle>
@@ -1369,7 +2943,7 @@
           <a:buFontTx/>
           <a:buNone/>
           <a:tabLst/>
-          <a:defRPr b="0" baseline="0" cap="none" i="0" spc="0" strike="noStrike" sz="1200" u="none" kumimoji="0" normalizeH="0">
+          <a:defRPr kumimoji="0" sz="1200" b="0" i="0" u="none" strike="noStrike" cap="none" spc="0" normalizeH="0" baseline="0">
             <a:ln>
               <a:noFill/>
             </a:ln>
@@ -1399,7 +2973,7 @@
           <a:buFontTx/>
           <a:buNone/>
           <a:tabLst/>
-          <a:defRPr b="0" baseline="0" cap="none" i="0" spc="0" strike="noStrike" sz="1800" u="none" kumimoji="0" normalizeH="0">
+          <a:defRPr kumimoji="0" sz="1800" b="0" i="0" u="none" strike="noStrike" cap="none" spc="0" normalizeH="0" baseline="0">
             <a:ln>
               <a:noFill/>
             </a:ln>
@@ -1425,7 +2999,7 @@
           <a:buFontTx/>
           <a:buNone/>
           <a:tabLst/>
-          <a:defRPr b="0" baseline="0" cap="none" i="0" spc="0" strike="noStrike" sz="1800" u="none" kumimoji="0" normalizeH="0">
+          <a:defRPr kumimoji="0" sz="1800" b="0" i="0" u="none" strike="noStrike" cap="none" spc="0" normalizeH="0" baseline="0">
             <a:ln>
               <a:noFill/>
             </a:ln>
@@ -1451,7 +3025,7 @@
           <a:buFontTx/>
           <a:buNone/>
           <a:tabLst/>
-          <a:defRPr b="0" baseline="0" cap="none" i="0" spc="0" strike="noStrike" sz="1800" u="none" kumimoji="0" normalizeH="0">
+          <a:defRPr kumimoji="0" sz="1800" b="0" i="0" u="none" strike="noStrike" cap="none" spc="0" normalizeH="0" baseline="0">
             <a:ln>
               <a:noFill/>
             </a:ln>
@@ -1477,7 +3051,7 @@
           <a:buFontTx/>
           <a:buNone/>
           <a:tabLst/>
-          <a:defRPr b="0" baseline="0" cap="none" i="0" spc="0" strike="noStrike" sz="1800" u="none" kumimoji="0" normalizeH="0">
+          <a:defRPr kumimoji="0" sz="1800" b="0" i="0" u="none" strike="noStrike" cap="none" spc="0" normalizeH="0" baseline="0">
             <a:ln>
               <a:noFill/>
             </a:ln>
@@ -1503,7 +3077,7 @@
           <a:buFontTx/>
           <a:buNone/>
           <a:tabLst/>
-          <a:defRPr b="0" baseline="0" cap="none" i="0" spc="0" strike="noStrike" sz="1800" u="none" kumimoji="0" normalizeH="0">
+          <a:defRPr kumimoji="0" sz="1800" b="0" i="0" u="none" strike="noStrike" cap="none" spc="0" normalizeH="0" baseline="0">
             <a:ln>
               <a:noFill/>
             </a:ln>
@@ -1529,7 +3103,7 @@
           <a:buFontTx/>
           <a:buNone/>
           <a:tabLst/>
-          <a:defRPr b="0" baseline="0" cap="none" i="0" spc="0" strike="noStrike" sz="1800" u="none" kumimoji="0" normalizeH="0">
+          <a:defRPr kumimoji="0" sz="1800" b="0" i="0" u="none" strike="noStrike" cap="none" spc="0" normalizeH="0" baseline="0">
             <a:ln>
               <a:noFill/>
             </a:ln>
@@ -1555,7 +3129,7 @@
           <a:buFontTx/>
           <a:buNone/>
           <a:tabLst/>
-          <a:defRPr b="0" baseline="0" cap="none" i="0" spc="0" strike="noStrike" sz="1800" u="none" kumimoji="0" normalizeH="0">
+          <a:defRPr kumimoji="0" sz="1800" b="0" i="0" u="none" strike="noStrike" cap="none" spc="0" normalizeH="0" baseline="0">
             <a:ln>
               <a:noFill/>
             </a:ln>
@@ -1581,7 +3155,7 @@
           <a:buFontTx/>
           <a:buNone/>
           <a:tabLst/>
-          <a:defRPr b="0" baseline="0" cap="none" i="0" spc="0" strike="noStrike" sz="1800" u="none" kumimoji="0" normalizeH="0">
+          <a:defRPr kumimoji="0" sz="1800" b="0" i="0" u="none" strike="noStrike" cap="none" spc="0" normalizeH="0" baseline="0">
             <a:ln>
               <a:noFill/>
             </a:ln>
@@ -1607,7 +3181,7 @@
           <a:buFontTx/>
           <a:buNone/>
           <a:tabLst/>
-          <a:defRPr b="0" baseline="0" cap="none" i="0" spc="0" strike="noStrike" sz="1800" u="none" kumimoji="0" normalizeH="0">
+          <a:defRPr kumimoji="0" sz="1800" b="0" i="0" u="none" strike="noStrike" cap="none" spc="0" normalizeH="0" baseline="0">
             <a:ln>
               <a:noFill/>
             </a:ln>
@@ -1620,9 +3194,15 @@
         </a:lvl9pPr>
       </a:lstStyle>
       <a:style>
-        <a:lnRef idx="0"/>
-        <a:fillRef idx="0"/>
-        <a:effectRef idx="0"/>
+        <a:lnRef idx="0">
+          <a:scrgbClr r="0" g="0" b="0"/>
+        </a:lnRef>
+        <a:fillRef idx="0">
+          <a:scrgbClr r="0" g="0" b="0"/>
+        </a:fillRef>
+        <a:effectRef idx="0">
+          <a:scrgbClr r="0" g="0" b="0"/>
+        </a:effectRef>
         <a:fontRef idx="none"/>
       </a:style>
     </a:spDef>
@@ -1639,7 +3219,7 @@
         <a:effectLst/>
         <a:sp3d/>
       </a:spPr>
-      <a:bodyPr rot="0" spcFirstLastPara="1" vertOverflow="overflow" horzOverflow="overflow" vert="horz" wrap="square" lIns="91439" tIns="45719" rIns="91439" bIns="45719" numCol="1" spcCol="38100" rtlCol="0" anchor="t" upright="0">
+      <a:bodyPr rot="0" spcFirstLastPara="1" vertOverflow="overflow" horzOverflow="overflow" vert="horz" wrap="square" lIns="91439" tIns="45719" rIns="91439" bIns="45719" numCol="1" spcCol="38100" rtlCol="0" anchor="t">
         <a:noAutofit/>
       </a:bodyPr>
       <a:lstStyle>
@@ -1658,7 +3238,7 @@
           <a:buFontTx/>
           <a:buNone/>
           <a:tabLst/>
-          <a:defRPr b="0" baseline="0" cap="none" i="0" spc="0" strike="noStrike" sz="1800" u="none" kumimoji="0" normalizeH="0">
+          <a:defRPr kumimoji="0" sz="1800" b="0" i="0" u="none" strike="noStrike" cap="none" spc="0" normalizeH="0" baseline="0">
             <a:ln>
               <a:noFill/>
             </a:ln>
@@ -1684,7 +3264,7 @@
           <a:buFontTx/>
           <a:buNone/>
           <a:tabLst/>
-          <a:defRPr b="0" baseline="0" cap="none" i="0" spc="0" strike="noStrike" sz="1800" u="none" kumimoji="0" normalizeH="0">
+          <a:defRPr kumimoji="0" sz="1800" b="0" i="0" u="none" strike="noStrike" cap="none" spc="0" normalizeH="0" baseline="0">
             <a:ln>
               <a:noFill/>
             </a:ln>
@@ -1710,7 +3290,7 @@
           <a:buFontTx/>
           <a:buNone/>
           <a:tabLst/>
-          <a:defRPr b="0" baseline="0" cap="none" i="0" spc="0" strike="noStrike" sz="1800" u="none" kumimoji="0" normalizeH="0">
+          <a:defRPr kumimoji="0" sz="1800" b="0" i="0" u="none" strike="noStrike" cap="none" spc="0" normalizeH="0" baseline="0">
             <a:ln>
               <a:noFill/>
             </a:ln>
@@ -1736,7 +3316,7 @@
           <a:buFontTx/>
           <a:buNone/>
           <a:tabLst/>
-          <a:defRPr b="0" baseline="0" cap="none" i="0" spc="0" strike="noStrike" sz="1800" u="none" kumimoji="0" normalizeH="0">
+          <a:defRPr kumimoji="0" sz="1800" b="0" i="0" u="none" strike="noStrike" cap="none" spc="0" normalizeH="0" baseline="0">
             <a:ln>
               <a:noFill/>
             </a:ln>
@@ -1762,7 +3342,7 @@
           <a:buFontTx/>
           <a:buNone/>
           <a:tabLst/>
-          <a:defRPr b="0" baseline="0" cap="none" i="0" spc="0" strike="noStrike" sz="1800" u="none" kumimoji="0" normalizeH="0">
+          <a:defRPr kumimoji="0" sz="1800" b="0" i="0" u="none" strike="noStrike" cap="none" spc="0" normalizeH="0" baseline="0">
             <a:ln>
               <a:noFill/>
             </a:ln>
@@ -1788,7 +3368,7 @@
           <a:buFontTx/>
           <a:buNone/>
           <a:tabLst/>
-          <a:defRPr b="0" baseline="0" cap="none" i="0" spc="0" strike="noStrike" sz="1800" u="none" kumimoji="0" normalizeH="0">
+          <a:defRPr kumimoji="0" sz="1800" b="0" i="0" u="none" strike="noStrike" cap="none" spc="0" normalizeH="0" baseline="0">
             <a:ln>
               <a:noFill/>
             </a:ln>
@@ -1814,7 +3394,7 @@
           <a:buFontTx/>
           <a:buNone/>
           <a:tabLst/>
-          <a:defRPr b="0" baseline="0" cap="none" i="0" spc="0" strike="noStrike" sz="1800" u="none" kumimoji="0" normalizeH="0">
+          <a:defRPr kumimoji="0" sz="1800" b="0" i="0" u="none" strike="noStrike" cap="none" spc="0" normalizeH="0" baseline="0">
             <a:ln>
               <a:noFill/>
             </a:ln>
@@ -1840,7 +3420,7 @@
           <a:buFontTx/>
           <a:buNone/>
           <a:tabLst/>
-          <a:defRPr b="0" baseline="0" cap="none" i="0" spc="0" strike="noStrike" sz="1800" u="none" kumimoji="0" normalizeH="0">
+          <a:defRPr kumimoji="0" sz="1800" b="0" i="0" u="none" strike="noStrike" cap="none" spc="0" normalizeH="0" baseline="0">
             <a:ln>
               <a:noFill/>
             </a:ln>
@@ -1866,7 +3446,7 @@
           <a:buFontTx/>
           <a:buNone/>
           <a:tabLst/>
-          <a:defRPr b="0" baseline="0" cap="none" i="0" spc="0" strike="noStrike" sz="1800" u="none" kumimoji="0" normalizeH="0">
+          <a:defRPr kumimoji="0" sz="1800" b="0" i="0" u="none" strike="noStrike" cap="none" spc="0" normalizeH="0" baseline="0">
             <a:ln>
               <a:noFill/>
             </a:ln>
@@ -1892,7 +3472,7 @@
           <a:buFontTx/>
           <a:buNone/>
           <a:tabLst/>
-          <a:defRPr b="0" baseline="0" cap="none" i="0" spc="0" strike="noStrike" sz="1800" u="none" kumimoji="0" normalizeH="0">
+          <a:defRPr kumimoji="0" sz="1800" b="0" i="0" u="none" strike="noStrike" cap="none" spc="0" normalizeH="0" baseline="0">
             <a:ln>
               <a:noFill/>
             </a:ln>
@@ -1905,9 +3485,15 @@
         </a:lvl9pPr>
       </a:lstStyle>
       <a:style>
-        <a:lnRef idx="0"/>
-        <a:fillRef idx="0"/>
-        <a:effectRef idx="0"/>
+        <a:lnRef idx="0">
+          <a:scrgbClr r="0" g="0" b="0"/>
+        </a:lnRef>
+        <a:fillRef idx="0">
+          <a:scrgbClr r="0" g="0" b="0"/>
+        </a:fillRef>
+        <a:effectRef idx="0">
+          <a:scrgbClr r="0" g="0" b="0"/>
+        </a:effectRef>
         <a:fontRef idx="none"/>
       </a:style>
     </a:lnDef>
@@ -1921,7 +3507,7 @@
         <a:effectLst/>
         <a:sp3d/>
       </a:spPr>
-      <a:bodyPr rot="0" spcFirstLastPara="1" vertOverflow="overflow" horzOverflow="overflow" vert="horz" wrap="square" lIns="50800" tIns="50800" rIns="50800" bIns="50800" numCol="1" spcCol="38100" rtlCol="0" anchor="t" upright="0">
+      <a:bodyPr rot="0" spcFirstLastPara="1" vertOverflow="overflow" horzOverflow="overflow" vert="horz" wrap="square" lIns="50800" tIns="50800" rIns="50800" bIns="50800" numCol="1" spcCol="38100" rtlCol="0" anchor="t">
         <a:spAutoFit/>
       </a:bodyPr>
       <a:lstStyle>
@@ -1940,7 +3526,7 @@
           <a:buFontTx/>
           <a:buNone/>
           <a:tabLst/>
-          <a:defRPr b="0" baseline="0" cap="none" i="0" spc="0" strike="noStrike" sz="1100" u="none" kumimoji="0" normalizeH="0">
+          <a:defRPr kumimoji="0" sz="1100" b="0" i="0" u="none" strike="noStrike" cap="none" spc="0" normalizeH="0" baseline="0">
             <a:ln>
               <a:noFill/>
             </a:ln>
@@ -1970,7 +3556,7 @@
           <a:buFontTx/>
           <a:buNone/>
           <a:tabLst/>
-          <a:defRPr b="0" baseline="0" cap="none" i="0" spc="0" strike="noStrike" sz="1800" u="none" kumimoji="0" normalizeH="0">
+          <a:defRPr kumimoji="0" sz="1800" b="0" i="0" u="none" strike="noStrike" cap="none" spc="0" normalizeH="0" baseline="0">
             <a:ln>
               <a:noFill/>
             </a:ln>
@@ -1996,7 +3582,7 @@
           <a:buFontTx/>
           <a:buNone/>
           <a:tabLst/>
-          <a:defRPr b="0" baseline="0" cap="none" i="0" spc="0" strike="noStrike" sz="1800" u="none" kumimoji="0" normalizeH="0">
+          <a:defRPr kumimoji="0" sz="1800" b="0" i="0" u="none" strike="noStrike" cap="none" spc="0" normalizeH="0" baseline="0">
             <a:ln>
               <a:noFill/>
             </a:ln>
@@ -2022,7 +3608,7 @@
           <a:buFontTx/>
           <a:buNone/>
           <a:tabLst/>
-          <a:defRPr b="0" baseline="0" cap="none" i="0" spc="0" strike="noStrike" sz="1800" u="none" kumimoji="0" normalizeH="0">
+          <a:defRPr kumimoji="0" sz="1800" b="0" i="0" u="none" strike="noStrike" cap="none" spc="0" normalizeH="0" baseline="0">
             <a:ln>
               <a:noFill/>
             </a:ln>
@@ -2048,7 +3634,7 @@
           <a:buFontTx/>
           <a:buNone/>
           <a:tabLst/>
-          <a:defRPr b="0" baseline="0" cap="none" i="0" spc="0" strike="noStrike" sz="1800" u="none" kumimoji="0" normalizeH="0">
+          <a:defRPr kumimoji="0" sz="1800" b="0" i="0" u="none" strike="noStrike" cap="none" spc="0" normalizeH="0" baseline="0">
             <a:ln>
               <a:noFill/>
             </a:ln>
@@ -2074,7 +3660,7 @@
           <a:buFontTx/>
           <a:buNone/>
           <a:tabLst/>
-          <a:defRPr b="0" baseline="0" cap="none" i="0" spc="0" strike="noStrike" sz="1800" u="none" kumimoji="0" normalizeH="0">
+          <a:defRPr kumimoji="0" sz="1800" b="0" i="0" u="none" strike="noStrike" cap="none" spc="0" normalizeH="0" baseline="0">
             <a:ln>
               <a:noFill/>
             </a:ln>
@@ -2100,7 +3686,7 @@
           <a:buFontTx/>
           <a:buNone/>
           <a:tabLst/>
-          <a:defRPr b="0" baseline="0" cap="none" i="0" spc="0" strike="noStrike" sz="1800" u="none" kumimoji="0" normalizeH="0">
+          <a:defRPr kumimoji="0" sz="1800" b="0" i="0" u="none" strike="noStrike" cap="none" spc="0" normalizeH="0" baseline="0">
             <a:ln>
               <a:noFill/>
             </a:ln>
@@ -2126,7 +3712,7 @@
           <a:buFontTx/>
           <a:buNone/>
           <a:tabLst/>
-          <a:defRPr b="0" baseline="0" cap="none" i="0" spc="0" strike="noStrike" sz="1800" u="none" kumimoji="0" normalizeH="0">
+          <a:defRPr kumimoji="0" sz="1800" b="0" i="0" u="none" strike="noStrike" cap="none" spc="0" normalizeH="0" baseline="0">
             <a:ln>
               <a:noFill/>
             </a:ln>
@@ -2152,7 +3738,7 @@
           <a:buFontTx/>
           <a:buNone/>
           <a:tabLst/>
-          <a:defRPr b="0" baseline="0" cap="none" i="0" spc="0" strike="noStrike" sz="1800" u="none" kumimoji="0" normalizeH="0">
+          <a:defRPr kumimoji="0" sz="1800" b="0" i="0" u="none" strike="noStrike" cap="none" spc="0" normalizeH="0" baseline="0">
             <a:ln>
               <a:noFill/>
             </a:ln>
@@ -2178,7 +3764,7 @@
           <a:buFontTx/>
           <a:buNone/>
           <a:tabLst/>
-          <a:defRPr b="0" baseline="0" cap="none" i="0" spc="0" strike="noStrike" sz="1800" u="none" kumimoji="0" normalizeH="0">
+          <a:defRPr kumimoji="0" sz="1800" b="0" i="0" u="none" strike="noStrike" cap="none" spc="0" normalizeH="0" baseline="0">
             <a:ln>
               <a:noFill/>
             </a:ln>
@@ -2191,12 +3777,19 @@
         </a:lvl9pPr>
       </a:lstStyle>
       <a:style>
-        <a:lnRef idx="0"/>
-        <a:fillRef idx="0"/>
-        <a:effectRef idx="0"/>
+        <a:lnRef idx="0">
+          <a:scrgbClr r="0" g="0" b="0"/>
+        </a:lnRef>
+        <a:fillRef idx="0">
+          <a:scrgbClr r="0" g="0" b="0"/>
+        </a:fillRef>
+        <a:effectRef idx="0">
+          <a:scrgbClr r="0" g="0" b="0"/>
+        </a:effectRef>
         <a:fontRef idx="none"/>
       </a:style>
     </a:txDef>
   </a:objectDefaults>
+  <a:extraClrSchemeLst/>
 </a:theme>
 </file>
</xml_diff>